<commit_message>
Hoàn chỉnh phân trang + search Admin
</commit_message>
<xml_diff>
--- a/Bao_cao_DA1.docx
+++ b/Bao_cao_DA1.docx
@@ -15,7 +15,7 @@
           <w:noProof/>
         </w:rPr>
         <w:drawing>
-          <wp:anchor distT="0" distB="0" distL="0" distR="0" simplePos="0" relativeHeight="251658240" behindDoc="1" locked="0" layoutInCell="1" hidden="0" allowOverlap="1" wp14:anchorId="75734AE2" wp14:editId="630CA6C0">
+          <wp:anchor distT="0" distB="0" distL="0" distR="0" simplePos="0" relativeHeight="251658240" behindDoc="1" locked="0" layoutInCell="1" hidden="0" allowOverlap="1" wp14:anchorId="75734AE2" wp14:editId="6F082B20">
             <wp:simplePos x="0" y="0"/>
             <wp:positionH relativeFrom="column">
               <wp:posOffset>88900</wp:posOffset>
@@ -129,33 +129,32 @@
         <w:spacing w:line="312" w:lineRule="auto"/>
         <w:jc w:val="center"/>
         <w:rPr>
+          <w:rFonts w:ascii="Times New Roman" w:hAnsi="Times New Roman" w:cs="Times New Roman"/>
           <w:b/>
-          <w:sz w:val="20"/>
-          <w:szCs w:val="20"/>
-        </w:rPr>
-      </w:pPr>
-    </w:p>
-    <w:p>
-      <w:pPr>
-        <w:spacing w:line="312" w:lineRule="auto"/>
-        <w:jc w:val="center"/>
-        <w:rPr>
+          <w:sz w:val="36"/>
+          <w:szCs w:val="36"/>
+          <w:lang w:val="vi-VN"/>
+        </w:rPr>
+      </w:pPr>
+      <w:r>
+        <w:rPr>
+          <w:rFonts w:ascii="Times New Roman" w:hAnsi="Times New Roman" w:cs="Times New Roman"/>
           <w:b/>
-          <w:sz w:val="20"/>
-          <w:szCs w:val="20"/>
-        </w:rPr>
-      </w:pPr>
-    </w:p>
-    <w:p>
-      <w:pPr>
-        <w:spacing w:line="312" w:lineRule="auto"/>
-        <w:jc w:val="center"/>
-        <w:rPr>
+          <w:sz w:val="36"/>
+          <w:szCs w:val="36"/>
+        </w:rPr>
+        <w:t>WEBSITE</w:t>
+      </w:r>
+      <w:r>
+        <w:rPr>
+          <w:rFonts w:ascii="Times New Roman" w:hAnsi="Times New Roman" w:cs="Times New Roman"/>
           <w:b/>
-          <w:sz w:val="30"/>
-          <w:szCs w:val="30"/>
-        </w:rPr>
-      </w:pPr>
+          <w:sz w:val="36"/>
+          <w:szCs w:val="36"/>
+          <w:lang w:val="vi-VN"/>
+        </w:rPr>
+        <w:t xml:space="preserve"> BÁN HÀNG ONLINE</w:t>
+      </w:r>
     </w:p>
     <w:p>
       <w:pPr>
@@ -165,37 +164,7 @@
         <w:spacing w:before="280" w:after="280" w:line="240" w:lineRule="auto"/>
         <w:jc w:val="center"/>
         <w:rPr>
-          <w:b/>
-          <w:sz w:val="30"/>
-          <w:szCs w:val="30"/>
-        </w:rPr>
-      </w:pPr>
-      <w:r>
-        <w:rPr>
-          <w:b/>
-          <w:sz w:val="34"/>
-          <w:szCs w:val="34"/>
-          <w:u w:val="single"/>
-        </w:rPr>
-        <w:t>BÁO CÁO MẪU – NGÀNH THIẾT KẾ WEBSITE</w:t>
-      </w:r>
-      <w:r>
-        <w:rPr>
-          <w:b/>
-          <w:sz w:val="34"/>
-          <w:szCs w:val="34"/>
-        </w:rPr>
-        <w:t xml:space="preserve"> </w:t>
-      </w:r>
-    </w:p>
-    <w:p>
-      <w:pPr>
-        <w:tabs>
-          <w:tab w:val="center" w:pos="4887"/>
-        </w:tabs>
-        <w:spacing w:before="280" w:after="280" w:line="240" w:lineRule="auto"/>
-        <w:jc w:val="center"/>
-        <w:rPr>
+          <w:rFonts w:ascii="Times New Roman" w:hAnsi="Times New Roman" w:cs="Times New Roman"/>
           <w:b/>
           <w:sz w:val="82"/>
           <w:szCs w:val="82"/>
@@ -204,6 +173,7 @@
       </w:pPr>
       <w:r>
         <w:rPr>
+          <w:rFonts w:ascii="Times New Roman" w:hAnsi="Times New Roman" w:cs="Times New Roman"/>
           <w:b/>
           <w:sz w:val="82"/>
           <w:szCs w:val="82"/>
@@ -212,12 +182,864 @@
       </w:r>
       <w:r>
         <w:rPr>
+          <w:rFonts w:ascii="Times New Roman" w:hAnsi="Times New Roman" w:cs="Times New Roman"/>
           <w:b/>
           <w:sz w:val="82"/>
           <w:szCs w:val="82"/>
         </w:rPr>
         <w:t>SHOP</w:t>
       </w:r>
+    </w:p>
+    <w:p>
+      <w:pPr>
+        <w:tabs>
+          <w:tab w:val="left" w:pos="4553"/>
+        </w:tabs>
+        <w:spacing w:line="382" w:lineRule="auto"/>
+        <w:ind w:left="1440" w:right="2517"/>
+        <w:rPr>
+          <w:rFonts w:ascii="Times New Roman" w:hAnsi="Times New Roman" w:cs="Times New Roman"/>
+          <w:b/>
+          <w:sz w:val="28"/>
+        </w:rPr>
+      </w:pPr>
+    </w:p>
+    <w:p>
+      <w:pPr>
+        <w:tabs>
+          <w:tab w:val="left" w:pos="4553"/>
+        </w:tabs>
+        <w:spacing w:line="382" w:lineRule="auto"/>
+        <w:ind w:left="1440" w:right="2517"/>
+        <w:rPr>
+          <w:rFonts w:ascii="Times New Roman" w:hAnsi="Times New Roman" w:cs="Times New Roman"/>
+          <w:b/>
+          <w:sz w:val="28"/>
+        </w:rPr>
+      </w:pPr>
+    </w:p>
+    <w:p>
+      <w:pPr>
+        <w:tabs>
+          <w:tab w:val="left" w:pos="4553"/>
+        </w:tabs>
+        <w:spacing w:line="382" w:lineRule="auto"/>
+        <w:ind w:left="1440" w:right="2517"/>
+        <w:rPr>
+          <w:rFonts w:ascii="Times New Roman" w:hAnsi="Times New Roman" w:cs="Times New Roman"/>
+          <w:spacing w:val="1"/>
+          <w:sz w:val="28"/>
+        </w:rPr>
+      </w:pPr>
+      <w:proofErr w:type="spellStart"/>
+      <w:r>
+        <w:rPr>
+          <w:rFonts w:ascii="Times New Roman" w:hAnsi="Times New Roman" w:cs="Times New Roman"/>
+          <w:b/>
+          <w:sz w:val="28"/>
+        </w:rPr>
+        <w:t>Môn</w:t>
+      </w:r>
+      <w:proofErr w:type="spellEnd"/>
+      <w:r>
+        <w:rPr>
+          <w:rFonts w:ascii="Times New Roman" w:hAnsi="Times New Roman" w:cs="Times New Roman"/>
+          <w:b/>
+          <w:sz w:val="28"/>
+        </w:rPr>
+        <w:t xml:space="preserve"> </w:t>
+      </w:r>
+      <w:proofErr w:type="spellStart"/>
+      <w:r>
+        <w:rPr>
+          <w:rFonts w:ascii="Times New Roman" w:hAnsi="Times New Roman" w:cs="Times New Roman"/>
+          <w:b/>
+          <w:sz w:val="28"/>
+        </w:rPr>
+        <w:t>học</w:t>
+      </w:r>
+      <w:proofErr w:type="spellEnd"/>
+      <w:r>
+        <w:rPr>
+          <w:rFonts w:ascii="Times New Roman" w:hAnsi="Times New Roman" w:cs="Times New Roman"/>
+          <w:b/>
+          <w:sz w:val="28"/>
+        </w:rPr>
+        <w:tab/>
+      </w:r>
+      <w:proofErr w:type="spellStart"/>
+      <w:r>
+        <w:rPr>
+          <w:rFonts w:ascii="Times New Roman" w:hAnsi="Times New Roman" w:cs="Times New Roman"/>
+          <w:sz w:val="28"/>
+        </w:rPr>
+        <w:t>Dự</w:t>
+      </w:r>
+      <w:proofErr w:type="spellEnd"/>
+      <w:r>
+        <w:rPr>
+          <w:rFonts w:ascii="Times New Roman" w:hAnsi="Times New Roman" w:cs="Times New Roman"/>
+          <w:sz w:val="28"/>
+        </w:rPr>
+        <w:t xml:space="preserve"> </w:t>
+      </w:r>
+      <w:proofErr w:type="spellStart"/>
+      <w:r>
+        <w:rPr>
+          <w:rFonts w:ascii="Times New Roman" w:hAnsi="Times New Roman" w:cs="Times New Roman"/>
+          <w:sz w:val="28"/>
+        </w:rPr>
+        <w:t>án</w:t>
+      </w:r>
+      <w:proofErr w:type="spellEnd"/>
+      <w:r>
+        <w:rPr>
+          <w:rFonts w:ascii="Times New Roman" w:hAnsi="Times New Roman" w:cs="Times New Roman"/>
+          <w:sz w:val="28"/>
+        </w:rPr>
+        <w:t xml:space="preserve"> </w:t>
+      </w:r>
+      <w:r>
+        <w:rPr>
+          <w:rFonts w:ascii="Times New Roman" w:hAnsi="Times New Roman" w:cs="Times New Roman"/>
+          <w:sz w:val="28"/>
+          <w:lang w:val="vi-VN"/>
+        </w:rPr>
+        <w:t>1</w:t>
+      </w:r>
+      <w:r>
+        <w:rPr>
+          <w:rFonts w:ascii="Times New Roman" w:hAnsi="Times New Roman" w:cs="Times New Roman"/>
+          <w:spacing w:val="1"/>
+          <w:sz w:val="28"/>
+        </w:rPr>
+        <w:t xml:space="preserve"> </w:t>
+      </w:r>
+    </w:p>
+    <w:p>
+      <w:pPr>
+        <w:tabs>
+          <w:tab w:val="left" w:pos="4553"/>
+        </w:tabs>
+        <w:spacing w:line="382" w:lineRule="auto"/>
+        <w:ind w:left="1440" w:right="4"/>
+        <w:rPr>
+          <w:rFonts w:ascii="Times New Roman" w:hAnsi="Times New Roman" w:cs="Times New Roman"/>
+          <w:sz w:val="28"/>
+          <w:lang w:val="vi-VN"/>
+        </w:rPr>
+      </w:pPr>
+      <w:proofErr w:type="spellStart"/>
+      <w:r>
+        <w:rPr>
+          <w:rFonts w:ascii="Times New Roman" w:hAnsi="Times New Roman" w:cs="Times New Roman"/>
+          <w:b/>
+          <w:sz w:val="28"/>
+        </w:rPr>
+        <w:t>Giảng</w:t>
+      </w:r>
+      <w:proofErr w:type="spellEnd"/>
+      <w:r>
+        <w:rPr>
+          <w:rFonts w:ascii="Times New Roman" w:hAnsi="Times New Roman" w:cs="Times New Roman"/>
+          <w:b/>
+          <w:spacing w:val="-4"/>
+          <w:sz w:val="28"/>
+        </w:rPr>
+        <w:t xml:space="preserve"> </w:t>
+      </w:r>
+      <w:proofErr w:type="spellStart"/>
+      <w:r>
+        <w:rPr>
+          <w:rFonts w:ascii="Times New Roman" w:hAnsi="Times New Roman" w:cs="Times New Roman"/>
+          <w:b/>
+          <w:sz w:val="28"/>
+        </w:rPr>
+        <w:t>viên</w:t>
+      </w:r>
+      <w:proofErr w:type="spellEnd"/>
+      <w:r>
+        <w:rPr>
+          <w:rFonts w:ascii="Times New Roman" w:hAnsi="Times New Roman" w:cs="Times New Roman"/>
+          <w:b/>
+          <w:spacing w:val="-1"/>
+          <w:sz w:val="28"/>
+        </w:rPr>
+        <w:t xml:space="preserve"> </w:t>
+      </w:r>
+      <w:proofErr w:type="spellStart"/>
+      <w:r>
+        <w:rPr>
+          <w:rFonts w:ascii="Times New Roman" w:hAnsi="Times New Roman" w:cs="Times New Roman"/>
+          <w:b/>
+          <w:sz w:val="28"/>
+        </w:rPr>
+        <w:t>hướng</w:t>
+      </w:r>
+      <w:proofErr w:type="spellEnd"/>
+      <w:r>
+        <w:rPr>
+          <w:rFonts w:ascii="Times New Roman" w:hAnsi="Times New Roman" w:cs="Times New Roman"/>
+          <w:b/>
+          <w:sz w:val="28"/>
+        </w:rPr>
+        <w:t xml:space="preserve"> </w:t>
+      </w:r>
+      <w:proofErr w:type="spellStart"/>
+      <w:r>
+        <w:rPr>
+          <w:rFonts w:ascii="Times New Roman" w:hAnsi="Times New Roman" w:cs="Times New Roman"/>
+          <w:b/>
+          <w:sz w:val="28"/>
+        </w:rPr>
+        <w:t>dẫn</w:t>
+      </w:r>
+      <w:proofErr w:type="spellEnd"/>
+      <w:r>
+        <w:rPr>
+          <w:rFonts w:ascii="Times New Roman" w:hAnsi="Times New Roman" w:cs="Times New Roman"/>
+          <w:b/>
+          <w:sz w:val="28"/>
+        </w:rPr>
+        <w:tab/>
+      </w:r>
+      <w:proofErr w:type="spellStart"/>
+      <w:r>
+        <w:rPr>
+          <w:rFonts w:ascii="Times New Roman" w:hAnsi="Times New Roman" w:cs="Times New Roman"/>
+          <w:sz w:val="28"/>
+        </w:rPr>
+        <w:t>Cô</w:t>
+      </w:r>
+      <w:proofErr w:type="spellEnd"/>
+      <w:r>
+        <w:rPr>
+          <w:rFonts w:ascii="Times New Roman" w:hAnsi="Times New Roman" w:cs="Times New Roman"/>
+          <w:sz w:val="28"/>
+        </w:rPr>
+        <w:t xml:space="preserve"> Nguyễn</w:t>
+      </w:r>
+      <w:r>
+        <w:rPr>
+          <w:rFonts w:ascii="Times New Roman" w:hAnsi="Times New Roman" w:cs="Times New Roman"/>
+          <w:sz w:val="28"/>
+          <w:lang w:val="vi-VN"/>
+        </w:rPr>
+        <w:t xml:space="preserve"> Thị Nam</w:t>
+      </w:r>
+    </w:p>
+    <w:p>
+      <w:pPr>
+        <w:tabs>
+          <w:tab w:val="left" w:pos="4553"/>
+        </w:tabs>
+        <w:spacing w:line="382" w:lineRule="auto"/>
+        <w:ind w:left="1440" w:right="2517"/>
+        <w:rPr>
+          <w:rFonts w:ascii="Times New Roman" w:hAnsi="Times New Roman" w:cs="Times New Roman"/>
+          <w:sz w:val="28"/>
+          <w:lang w:val="vi-VN"/>
+        </w:rPr>
+      </w:pPr>
+      <w:proofErr w:type="spellStart"/>
+      <w:r>
+        <w:rPr>
+          <w:rFonts w:ascii="Times New Roman" w:hAnsi="Times New Roman" w:cs="Times New Roman"/>
+          <w:b/>
+          <w:sz w:val="28"/>
+        </w:rPr>
+        <w:t>Lớp</w:t>
+      </w:r>
+      <w:proofErr w:type="spellEnd"/>
+      <w:r>
+        <w:rPr>
+          <w:rFonts w:ascii="Times New Roman" w:hAnsi="Times New Roman" w:cs="Times New Roman"/>
+          <w:b/>
+          <w:sz w:val="28"/>
+        </w:rPr>
+        <w:tab/>
+        <w:t>W</w:t>
+      </w:r>
+      <w:r>
+        <w:rPr>
+          <w:rFonts w:ascii="Times New Roman" w:hAnsi="Times New Roman" w:cs="Times New Roman"/>
+          <w:b/>
+          <w:sz w:val="28"/>
+          <w:lang w:val="vi-VN"/>
+        </w:rPr>
+        <w:t>E18101</w:t>
+      </w:r>
+    </w:p>
+    <w:p>
+      <w:pPr>
+        <w:rPr>
+          <w:rFonts w:ascii="Times New Roman" w:hAnsi="Times New Roman" w:cs="Times New Roman"/>
+          <w:b/>
+          <w:bCs/>
+          <w:sz w:val="28"/>
+          <w:szCs w:val="28"/>
+        </w:rPr>
+      </w:pPr>
+      <w:bookmarkStart w:id="0" w:name="_Toc132052582"/>
+      <w:r>
+        <w:rPr>
+          <w:rFonts w:ascii="Times New Roman" w:hAnsi="Times New Roman" w:cs="Times New Roman"/>
+          <w:noProof/>
+        </w:rPr>
+        <mc:AlternateContent>
+          <mc:Choice Requires="wps">
+            <w:drawing>
+              <wp:anchor distT="0" distB="0" distL="114300" distR="114300" simplePos="0" relativeHeight="251660288" behindDoc="0" locked="0" layoutInCell="1" allowOverlap="1" wp14:anchorId="0F96F9E3" wp14:editId="3DEBB578">
+                <wp:simplePos x="0" y="0"/>
+                <wp:positionH relativeFrom="page">
+                  <wp:posOffset>3683000</wp:posOffset>
+                </wp:positionH>
+                <wp:positionV relativeFrom="paragraph">
+                  <wp:posOffset>8255</wp:posOffset>
+                </wp:positionV>
+                <wp:extent cx="2860675" cy="1028700"/>
+                <wp:effectExtent l="0" t="0" r="15875" b="0"/>
+                <wp:wrapNone/>
+                <wp:docPr id="45660466" name="Text Box 2"/>
+                <wp:cNvGraphicFramePr>
+                  <a:graphicFrameLocks xmlns:a="http://schemas.openxmlformats.org/drawingml/2006/main"/>
+                </wp:cNvGraphicFramePr>
+                <a:graphic xmlns:a="http://schemas.openxmlformats.org/drawingml/2006/main">
+                  <a:graphicData uri="http://schemas.microsoft.com/office/word/2010/wordprocessingShape">
+                    <wps:wsp>
+                      <wps:cNvSpPr txBox="1">
+                        <a:spLocks noChangeArrowheads="1"/>
+                      </wps:cNvSpPr>
+                      <wps:spPr bwMode="auto">
+                        <a:xfrm>
+                          <a:off x="0" y="0"/>
+                          <a:ext cx="2860675" cy="1028700"/>
+                        </a:xfrm>
+                        <a:prstGeom prst="rect">
+                          <a:avLst/>
+                        </a:prstGeom>
+                        <a:noFill/>
+                        <a:ln>
+                          <a:noFill/>
+                        </a:ln>
+                        <a:extLst>
+                          <a:ext uri="{909E8E84-426E-40DD-AFC4-6F175D3DCCD1}">
+                            <a14:hiddenFill xmlns:a14="http://schemas.microsoft.com/office/drawing/2010/main">
+                              <a:solidFill>
+                                <a:srgbClr val="FFFFFF"/>
+                              </a:solidFill>
+                            </a14:hiddenFill>
+                          </a:ext>
+                          <a:ext uri="{91240B29-F687-4F45-9708-019B960494DF}">
+                            <a14:hiddenLine xmlns:a14="http://schemas.microsoft.com/office/drawing/2010/main" w="9525">
+                              <a:solidFill>
+                                <a:srgbClr val="000000"/>
+                              </a:solidFill>
+                              <a:miter lim="800000"/>
+                              <a:headEnd/>
+                              <a:tailEnd/>
+                            </a14:hiddenLine>
+                          </a:ext>
+                        </a:extLst>
+                      </wps:spPr>
+                      <wps:txbx>
+                        <w:txbxContent>
+                          <w:tbl>
+                            <w:tblPr>
+                              <w:tblW w:w="4545" w:type="dxa"/>
+                              <w:tblInd w:w="7" w:type="dxa"/>
+                              <w:tblLayout w:type="fixed"/>
+                              <w:tblCellMar>
+                                <w:left w:w="0" w:type="dxa"/>
+                                <w:right w:w="0" w:type="dxa"/>
+                              </w:tblCellMar>
+                              <w:tblLook w:val="04A0" w:firstRow="1" w:lastRow="0" w:firstColumn="1" w:lastColumn="0" w:noHBand="0" w:noVBand="1"/>
+                            </w:tblPr>
+                            <w:tblGrid>
+                              <w:gridCol w:w="3031"/>
+                              <w:gridCol w:w="1514"/>
+                            </w:tblGrid>
+                            <w:tr>
+                              <w:trPr>
+                                <w:trHeight w:val="398"/>
+                              </w:trPr>
+                              <w:tc>
+                                <w:tcPr>
+                                  <w:tcW w:w="3031" w:type="dxa"/>
+                                </w:tcPr>
+                                <w:p>
+                                  <w:pPr>
+                                    <w:pStyle w:val="TableParagraph"/>
+                                    <w:spacing w:line="311" w:lineRule="exact"/>
+                                    <w:ind w:left="200"/>
+                                    <w:rPr>
+                                      <w:sz w:val="28"/>
+                                      <w:lang w:val="vi-VN"/>
+                                    </w:rPr>
+                                  </w:pPr>
+                                  <w:r>
+                                    <w:rPr>
+                                      <w:sz w:val="28"/>
+                                      <w:lang w:val="vi-VN"/>
+                                    </w:rPr>
+                                    <w:t>Mạc Thành Thơm</w:t>
+                                  </w:r>
+                                </w:p>
+                              </w:tc>
+                              <w:tc>
+                                <w:tcPr>
+                                  <w:tcW w:w="1514" w:type="dxa"/>
+                                </w:tcPr>
+                                <w:p>
+                                  <w:pPr>
+                                    <w:pStyle w:val="TableParagraph"/>
+                                    <w:spacing w:line="311" w:lineRule="exact"/>
+                                    <w:ind w:left="0" w:right="199"/>
+                                    <w:jc w:val="right"/>
+                                    <w:rPr>
+                                      <w:sz w:val="28"/>
+                                      <w:lang w:val="vi-VN"/>
+                                    </w:rPr>
+                                  </w:pPr>
+                                  <w:r>
+                                    <w:rPr>
+                                      <w:sz w:val="28"/>
+                                      <w:lang w:val="vi-VN"/>
+                                    </w:rPr>
+                                    <w:t>PS26382</w:t>
+                                  </w:r>
+                                </w:p>
+                              </w:tc>
+                            </w:tr>
+                            <w:tr>
+                              <w:trPr>
+                                <w:trHeight w:val="483"/>
+                              </w:trPr>
+                              <w:tc>
+                                <w:tcPr>
+                                  <w:tcW w:w="3031" w:type="dxa"/>
+                                </w:tcPr>
+                                <w:p>
+                                  <w:pPr>
+                                    <w:pStyle w:val="TableParagraph"/>
+                                    <w:spacing w:before="76"/>
+                                    <w:ind w:left="200"/>
+                                    <w:rPr>
+                                      <w:sz w:val="28"/>
+                                      <w:lang w:val="vi-VN"/>
+                                    </w:rPr>
+                                  </w:pPr>
+                                  <w:r>
+                                    <w:rPr>
+                                      <w:sz w:val="28"/>
+                                      <w:lang w:val="vi-VN"/>
+                                    </w:rPr>
+                                    <w:t>Đinh Tiến Công</w:t>
+                                  </w:r>
+                                </w:p>
+                              </w:tc>
+                              <w:tc>
+                                <w:tcPr>
+                                  <w:tcW w:w="1514" w:type="dxa"/>
+                                </w:tcPr>
+                                <w:p>
+                                  <w:pPr>
+                                    <w:pStyle w:val="TableParagraph"/>
+                                    <w:spacing w:before="76"/>
+                                    <w:ind w:left="0" w:right="197"/>
+                                    <w:jc w:val="right"/>
+                                    <w:rPr>
+                                      <w:sz w:val="28"/>
+                                      <w:lang w:val="vi-VN"/>
+                                    </w:rPr>
+                                  </w:pPr>
+                                  <w:r>
+                                    <w:rPr>
+                                      <w:sz w:val="28"/>
+                                    </w:rPr>
+                                    <w:t>PS</w:t>
+                                  </w:r>
+                                  <w:r>
+                                    <w:rPr>
+                                      <w:sz w:val="28"/>
+                                      <w:lang w:val="vi-VN"/>
+                                    </w:rPr>
+                                    <w:t>25486</w:t>
+                                  </w:r>
+                                </w:p>
+                              </w:tc>
+                            </w:tr>
+                            <w:tr>
+                              <w:trPr>
+                                <w:trHeight w:val="482"/>
+                              </w:trPr>
+                              <w:tc>
+                                <w:tcPr>
+                                  <w:tcW w:w="3031" w:type="dxa"/>
+                                </w:tcPr>
+                                <w:p>
+                                  <w:pPr>
+                                    <w:pStyle w:val="TableParagraph"/>
+                                    <w:spacing w:before="74"/>
+                                    <w:ind w:left="200"/>
+                                    <w:rPr>
+                                      <w:sz w:val="28"/>
+                                      <w:lang w:val="vi-VN"/>
+                                    </w:rPr>
+                                  </w:pPr>
+                                  <w:r>
+                                    <w:rPr>
+                                      <w:sz w:val="28"/>
+                                      <w:lang w:val="vi-VN"/>
+                                    </w:rPr>
+                                    <w:t>Nguyễn Đình Nhật</w:t>
+                                  </w:r>
+                                </w:p>
+                              </w:tc>
+                              <w:tc>
+                                <w:tcPr>
+                                  <w:tcW w:w="1514" w:type="dxa"/>
+                                </w:tcPr>
+                                <w:p>
+                                  <w:pPr>
+                                    <w:pStyle w:val="TableParagraph"/>
+                                    <w:spacing w:before="74"/>
+                                    <w:ind w:left="0" w:right="197"/>
+                                    <w:jc w:val="right"/>
+                                    <w:rPr>
+                                      <w:sz w:val="28"/>
+                                      <w:lang w:val="vi-VN"/>
+                                    </w:rPr>
+                                  </w:pPr>
+                                  <w:r>
+                                    <w:rPr>
+                                      <w:sz w:val="28"/>
+                                    </w:rPr>
+                                    <w:t>PS</w:t>
+                                  </w:r>
+                                  <w:r>
+                                    <w:rPr>
+                                      <w:sz w:val="28"/>
+                                      <w:lang w:val="vi-VN"/>
+                                    </w:rPr>
+                                    <w:t>25552</w:t>
+                                  </w:r>
+                                </w:p>
+                              </w:tc>
+                            </w:tr>
+                          </w:tbl>
+                          <w:p>
+                            <w:pPr>
+                              <w:pStyle w:val="BodyText"/>
+                            </w:pPr>
+                          </w:p>
+                        </w:txbxContent>
+                      </wps:txbx>
+                      <wps:bodyPr rot="0" vert="horz" wrap="square" lIns="0" tIns="0" rIns="0" bIns="0" anchor="t" anchorCtr="0" upright="1">
+                        <a:noAutofit/>
+                      </wps:bodyPr>
+                    </wps:wsp>
+                  </a:graphicData>
+                </a:graphic>
+                <wp14:sizeRelH relativeFrom="page">
+                  <wp14:pctWidth>0</wp14:pctWidth>
+                </wp14:sizeRelH>
+                <wp14:sizeRelV relativeFrom="page">
+                  <wp14:pctHeight>0</wp14:pctHeight>
+                </wp14:sizeRelV>
+              </wp:anchor>
+            </w:drawing>
+          </mc:Choice>
+          <mc:Fallback>
+            <w:pict>
+              <v:shapetype w14:anchorId="0F96F9E3" id="_x0000_t202" coordsize="21600,21600" o:spt="202" path="m,l,21600r21600,l21600,xe">
+                <v:stroke joinstyle="miter"/>
+                <v:path gradientshapeok="t" o:connecttype="rect"/>
+              </v:shapetype>
+              <v:shape id="Text Box 2" o:spid="_x0000_s1026" type="#_x0000_t202" style="position:absolute;left:0;text-align:left;margin-left:290pt;margin-top:.65pt;width:225.25pt;height:81pt;z-index:251660288;visibility:visible;mso-wrap-style:square;mso-width-percent:0;mso-height-percent:0;mso-wrap-distance-left:9pt;mso-wrap-distance-top:0;mso-wrap-distance-right:9pt;mso-wrap-distance-bottom:0;mso-position-horizontal:absolute;mso-position-horizontal-relative:page;mso-position-vertical:absolute;mso-position-vertical-relative:text;mso-width-percent:0;mso-height-percent:0;mso-width-relative:page;mso-height-relative:page;v-text-anchor:top" o:gfxdata="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" filled="f" stroked="f">
+                <v:textbox inset="0,0,0,0">
+                  <w:txbxContent>
+                    <w:tbl>
+                      <w:tblPr>
+                        <w:tblW w:w="4545" w:type="dxa"/>
+                        <w:tblInd w:w="7" w:type="dxa"/>
+                        <w:tblLayout w:type="fixed"/>
+                        <w:tblCellMar>
+                          <w:left w:w="0" w:type="dxa"/>
+                          <w:right w:w="0" w:type="dxa"/>
+                        </w:tblCellMar>
+                        <w:tblLook w:val="04A0" w:firstRow="1" w:lastRow="0" w:firstColumn="1" w:lastColumn="0" w:noHBand="0" w:noVBand="1"/>
+                      </w:tblPr>
+                      <w:tblGrid>
+                        <w:gridCol w:w="3031"/>
+                        <w:gridCol w:w="1514"/>
+                      </w:tblGrid>
+                      <w:tr>
+                        <w:trPr>
+                          <w:trHeight w:val="398"/>
+                        </w:trPr>
+                        <w:tc>
+                          <w:tcPr>
+                            <w:tcW w:w="3031" w:type="dxa"/>
+                          </w:tcPr>
+                          <w:p>
+                            <w:pPr>
+                              <w:pStyle w:val="TableParagraph"/>
+                              <w:spacing w:line="311" w:lineRule="exact"/>
+                              <w:ind w:left="200"/>
+                              <w:rPr>
+                                <w:sz w:val="28"/>
+                                <w:lang w:val="vi-VN"/>
+                              </w:rPr>
+                            </w:pPr>
+                            <w:r>
+                              <w:rPr>
+                                <w:sz w:val="28"/>
+                                <w:lang w:val="vi-VN"/>
+                              </w:rPr>
+                              <w:t>Mạc Thành Thơm</w:t>
+                            </w:r>
+                          </w:p>
+                        </w:tc>
+                        <w:tc>
+                          <w:tcPr>
+                            <w:tcW w:w="1514" w:type="dxa"/>
+                          </w:tcPr>
+                          <w:p>
+                            <w:pPr>
+                              <w:pStyle w:val="TableParagraph"/>
+                              <w:spacing w:line="311" w:lineRule="exact"/>
+                              <w:ind w:left="0" w:right="199"/>
+                              <w:jc w:val="right"/>
+                              <w:rPr>
+                                <w:sz w:val="28"/>
+                                <w:lang w:val="vi-VN"/>
+                              </w:rPr>
+                            </w:pPr>
+                            <w:r>
+                              <w:rPr>
+                                <w:sz w:val="28"/>
+                                <w:lang w:val="vi-VN"/>
+                              </w:rPr>
+                              <w:t>PS26382</w:t>
+                            </w:r>
+                          </w:p>
+                        </w:tc>
+                      </w:tr>
+                      <w:tr>
+                        <w:trPr>
+                          <w:trHeight w:val="483"/>
+                        </w:trPr>
+                        <w:tc>
+                          <w:tcPr>
+                            <w:tcW w:w="3031" w:type="dxa"/>
+                          </w:tcPr>
+                          <w:p>
+                            <w:pPr>
+                              <w:pStyle w:val="TableParagraph"/>
+                              <w:spacing w:before="76"/>
+                              <w:ind w:left="200"/>
+                              <w:rPr>
+                                <w:sz w:val="28"/>
+                                <w:lang w:val="vi-VN"/>
+                              </w:rPr>
+                            </w:pPr>
+                            <w:r>
+                              <w:rPr>
+                                <w:sz w:val="28"/>
+                                <w:lang w:val="vi-VN"/>
+                              </w:rPr>
+                              <w:t>Đinh Tiến Công</w:t>
+                            </w:r>
+                          </w:p>
+                        </w:tc>
+                        <w:tc>
+                          <w:tcPr>
+                            <w:tcW w:w="1514" w:type="dxa"/>
+                          </w:tcPr>
+                          <w:p>
+                            <w:pPr>
+                              <w:pStyle w:val="TableParagraph"/>
+                              <w:spacing w:before="76"/>
+                              <w:ind w:left="0" w:right="197"/>
+                              <w:jc w:val="right"/>
+                              <w:rPr>
+                                <w:sz w:val="28"/>
+                                <w:lang w:val="vi-VN"/>
+                              </w:rPr>
+                            </w:pPr>
+                            <w:r>
+                              <w:rPr>
+                                <w:sz w:val="28"/>
+                              </w:rPr>
+                              <w:t>PS</w:t>
+                            </w:r>
+                            <w:r>
+                              <w:rPr>
+                                <w:sz w:val="28"/>
+                                <w:lang w:val="vi-VN"/>
+                              </w:rPr>
+                              <w:t>25486</w:t>
+                            </w:r>
+                          </w:p>
+                        </w:tc>
+                      </w:tr>
+                      <w:tr>
+                        <w:trPr>
+                          <w:trHeight w:val="482"/>
+                        </w:trPr>
+                        <w:tc>
+                          <w:tcPr>
+                            <w:tcW w:w="3031" w:type="dxa"/>
+                          </w:tcPr>
+                          <w:p>
+                            <w:pPr>
+                              <w:pStyle w:val="TableParagraph"/>
+                              <w:spacing w:before="74"/>
+                              <w:ind w:left="200"/>
+                              <w:rPr>
+                                <w:sz w:val="28"/>
+                                <w:lang w:val="vi-VN"/>
+                              </w:rPr>
+                            </w:pPr>
+                            <w:r>
+                              <w:rPr>
+                                <w:sz w:val="28"/>
+                                <w:lang w:val="vi-VN"/>
+                              </w:rPr>
+                              <w:t>Nguyễn Đình Nhật</w:t>
+                            </w:r>
+                          </w:p>
+                        </w:tc>
+                        <w:tc>
+                          <w:tcPr>
+                            <w:tcW w:w="1514" w:type="dxa"/>
+                          </w:tcPr>
+                          <w:p>
+                            <w:pPr>
+                              <w:pStyle w:val="TableParagraph"/>
+                              <w:spacing w:before="74"/>
+                              <w:ind w:left="0" w:right="197"/>
+                              <w:jc w:val="right"/>
+                              <w:rPr>
+                                <w:sz w:val="28"/>
+                                <w:lang w:val="vi-VN"/>
+                              </w:rPr>
+                            </w:pPr>
+                            <w:r>
+                              <w:rPr>
+                                <w:sz w:val="28"/>
+                              </w:rPr>
+                              <w:t>PS</w:t>
+                            </w:r>
+                            <w:r>
+                              <w:rPr>
+                                <w:sz w:val="28"/>
+                                <w:lang w:val="vi-VN"/>
+                              </w:rPr>
+                              <w:t>25552</w:t>
+                            </w:r>
+                          </w:p>
+                        </w:tc>
+                      </w:tr>
+                    </w:tbl>
+                    <w:p>
+                      <w:pPr>
+                        <w:pStyle w:val="BodyText"/>
+                      </w:pPr>
+                    </w:p>
+                  </w:txbxContent>
+                </v:textbox>
+                <w10:wrap anchorx="page"/>
+              </v:shape>
+            </w:pict>
+          </mc:Fallback>
+        </mc:AlternateContent>
+      </w:r>
+      <w:r>
+        <w:rPr>
+          <w:rFonts w:ascii="Times New Roman" w:hAnsi="Times New Roman" w:cs="Times New Roman"/>
+        </w:rPr>
+        <w:t xml:space="preserve">                           </w:t>
+      </w:r>
+      <w:r>
+        <w:rPr>
+          <w:rFonts w:ascii="Times New Roman" w:hAnsi="Times New Roman" w:cs="Times New Roman"/>
+          <w:b/>
+          <w:bCs/>
+          <w:sz w:val="28"/>
+          <w:szCs w:val="28"/>
+        </w:rPr>
+        <w:t>Sinh</w:t>
+      </w:r>
+      <w:r>
+        <w:rPr>
+          <w:rFonts w:ascii="Times New Roman" w:hAnsi="Times New Roman" w:cs="Times New Roman"/>
+          <w:b/>
+          <w:bCs/>
+          <w:spacing w:val="-1"/>
+          <w:sz w:val="28"/>
+          <w:szCs w:val="28"/>
+        </w:rPr>
+        <w:t xml:space="preserve"> </w:t>
+      </w:r>
+      <w:proofErr w:type="spellStart"/>
+      <w:r>
+        <w:rPr>
+          <w:rFonts w:ascii="Times New Roman" w:hAnsi="Times New Roman" w:cs="Times New Roman"/>
+          <w:b/>
+          <w:bCs/>
+          <w:sz w:val="28"/>
+          <w:szCs w:val="28"/>
+        </w:rPr>
+        <w:t>viên</w:t>
+      </w:r>
+      <w:proofErr w:type="spellEnd"/>
+      <w:r>
+        <w:rPr>
+          <w:rFonts w:ascii="Times New Roman" w:hAnsi="Times New Roman" w:cs="Times New Roman"/>
+          <w:b/>
+          <w:bCs/>
+          <w:sz w:val="28"/>
+          <w:szCs w:val="28"/>
+        </w:rPr>
+        <w:t xml:space="preserve"> </w:t>
+      </w:r>
+      <w:proofErr w:type="spellStart"/>
+      <w:r>
+        <w:rPr>
+          <w:rFonts w:ascii="Times New Roman" w:hAnsi="Times New Roman" w:cs="Times New Roman"/>
+          <w:b/>
+          <w:bCs/>
+          <w:sz w:val="28"/>
+          <w:szCs w:val="28"/>
+        </w:rPr>
+        <w:t>thực</w:t>
+      </w:r>
+      <w:proofErr w:type="spellEnd"/>
+      <w:r>
+        <w:rPr>
+          <w:rFonts w:ascii="Times New Roman" w:hAnsi="Times New Roman" w:cs="Times New Roman"/>
+          <w:b/>
+          <w:bCs/>
+          <w:sz w:val="28"/>
+          <w:szCs w:val="28"/>
+        </w:rPr>
+        <w:t xml:space="preserve"> </w:t>
+      </w:r>
+      <w:proofErr w:type="spellStart"/>
+      <w:r>
+        <w:rPr>
+          <w:rFonts w:ascii="Times New Roman" w:hAnsi="Times New Roman" w:cs="Times New Roman"/>
+          <w:b/>
+          <w:bCs/>
+          <w:sz w:val="28"/>
+          <w:szCs w:val="28"/>
+        </w:rPr>
+        <w:t>hiện</w:t>
+      </w:r>
+      <w:bookmarkEnd w:id="0"/>
+      <w:proofErr w:type="spellEnd"/>
     </w:p>
     <w:p>
       <w:pPr>
@@ -226,6 +1048,7 @@
         </w:tabs>
         <w:jc w:val="center"/>
         <w:rPr>
+          <w:rFonts w:ascii="Times New Roman" w:hAnsi="Times New Roman" w:cs="Times New Roman"/>
           <w:b/>
           <w:i/>
         </w:rPr>
@@ -238,6 +1061,7 @@
         </w:tabs>
         <w:jc w:val="center"/>
         <w:rPr>
+          <w:rFonts w:ascii="Times New Roman" w:hAnsi="Times New Roman" w:cs="Times New Roman"/>
           <w:b/>
           <w:i/>
         </w:rPr>
@@ -250,14 +1074,16 @@
         </w:tabs>
         <w:jc w:val="center"/>
         <w:rPr>
+          <w:rFonts w:ascii="Times New Roman" w:hAnsi="Times New Roman" w:cs="Times New Roman"/>
           <w:b/>
           <w:i/>
         </w:rPr>
       </w:pPr>
-      <w:bookmarkStart w:id="0" w:name="_heading=h.gjdgxs" w:colFirst="0" w:colLast="0"/>
-      <w:bookmarkEnd w:id="0"/>
-      <w:r>
-        <w:rPr>
+      <w:bookmarkStart w:id="1" w:name="_heading=h.gjdgxs" w:colFirst="0" w:colLast="0"/>
+      <w:bookmarkEnd w:id="1"/>
+      <w:r>
+        <w:rPr>
+          <w:rFonts w:ascii="Times New Roman" w:hAnsi="Times New Roman" w:cs="Times New Roman"/>
           <w:b/>
           <w:i/>
         </w:rPr>
@@ -271,6 +1097,7 @@
         </w:tabs>
         <w:jc w:val="center"/>
         <w:rPr>
+          <w:rFonts w:ascii="Times New Roman" w:hAnsi="Times New Roman" w:cs="Times New Roman"/>
           <w:b/>
           <w:i/>
           <w:sz w:val="24"/>
@@ -279,383 +1106,20 @@
       </w:pPr>
       <w:r>
         <w:rPr>
+          <w:rFonts w:ascii="Times New Roman" w:hAnsi="Times New Roman" w:cs="Times New Roman"/>
           <w:b/>
           <w:i/>
         </w:rPr>
-        <w:t xml:space="preserve">              </w:t>
+        <w:t xml:space="preserve">            </w:t>
       </w:r>
     </w:p>
-    <w:tbl>
-      <w:tblPr>
-        <w:tblStyle w:val="ad"/>
-        <w:tblW w:w="8296" w:type="dxa"/>
-        <w:tblInd w:w="612" w:type="dxa"/>
-        <w:tblBorders>
-          <w:top w:val="nil"/>
-          <w:left w:val="nil"/>
-          <w:bottom w:val="nil"/>
-          <w:right w:val="nil"/>
-          <w:insideH w:val="nil"/>
-          <w:insideV w:val="nil"/>
-        </w:tblBorders>
-        <w:tblLayout w:type="fixed"/>
-        <w:tblLook w:val="0400" w:firstRow="0" w:lastRow="0" w:firstColumn="0" w:lastColumn="0" w:noHBand="0" w:noVBand="1"/>
-      </w:tblPr>
-      <w:tblGrid>
-        <w:gridCol w:w="3595"/>
-        <w:gridCol w:w="270"/>
-        <w:gridCol w:w="4431"/>
-      </w:tblGrid>
-      <w:tr>
-        <w:tc>
-          <w:tcPr>
-            <w:tcW w:w="3595" w:type="dxa"/>
-          </w:tcPr>
-          <w:p>
-            <w:pPr>
-              <w:tabs>
-                <w:tab w:val="left" w:pos="5625"/>
-              </w:tabs>
-              <w:jc w:val="right"/>
-              <w:rPr>
-                <w:sz w:val="24"/>
-                <w:szCs w:val="24"/>
-              </w:rPr>
-            </w:pPr>
-            <w:r>
-              <w:rPr>
-                <w:b/>
-                <w:sz w:val="24"/>
-                <w:szCs w:val="24"/>
-              </w:rPr>
-              <w:t xml:space="preserve">       </w:t>
-            </w:r>
-            <w:proofErr w:type="spellStart"/>
-            <w:r>
-              <w:rPr>
-                <w:sz w:val="24"/>
-                <w:szCs w:val="24"/>
-              </w:rPr>
-              <w:t>Giáo</w:t>
-            </w:r>
-            <w:proofErr w:type="spellEnd"/>
-            <w:r>
-              <w:rPr>
-                <w:sz w:val="24"/>
-                <w:szCs w:val="24"/>
-              </w:rPr>
-              <w:t xml:space="preserve"> </w:t>
-            </w:r>
-            <w:proofErr w:type="spellStart"/>
-            <w:r>
-              <w:rPr>
-                <w:sz w:val="24"/>
-                <w:szCs w:val="24"/>
-              </w:rPr>
-              <w:t>viên</w:t>
-            </w:r>
-            <w:proofErr w:type="spellEnd"/>
-            <w:r>
-              <w:rPr>
-                <w:sz w:val="24"/>
-                <w:szCs w:val="24"/>
-              </w:rPr>
-              <w:t xml:space="preserve"> </w:t>
-            </w:r>
-            <w:proofErr w:type="spellStart"/>
-            <w:r>
-              <w:rPr>
-                <w:sz w:val="24"/>
-                <w:szCs w:val="24"/>
-              </w:rPr>
-              <w:t>hướng</w:t>
-            </w:r>
-            <w:proofErr w:type="spellEnd"/>
-            <w:r>
-              <w:rPr>
-                <w:sz w:val="24"/>
-                <w:szCs w:val="24"/>
-              </w:rPr>
-              <w:t xml:space="preserve"> </w:t>
-            </w:r>
-            <w:proofErr w:type="spellStart"/>
-            <w:r>
-              <w:rPr>
-                <w:sz w:val="24"/>
-                <w:szCs w:val="24"/>
-              </w:rPr>
-              <w:t>dẫn</w:t>
-            </w:r>
-            <w:proofErr w:type="spellEnd"/>
-            <w:r>
-              <w:rPr>
-                <w:sz w:val="24"/>
-                <w:szCs w:val="24"/>
-              </w:rPr>
-              <w:t>:</w:t>
-            </w:r>
-          </w:p>
-        </w:tc>
-        <w:tc>
-          <w:tcPr>
-            <w:tcW w:w="270" w:type="dxa"/>
-          </w:tcPr>
-          <w:p>
-            <w:pPr>
-              <w:tabs>
-                <w:tab w:val="left" w:pos="5625"/>
-              </w:tabs>
-              <w:rPr>
-                <w:b/>
-                <w:sz w:val="24"/>
-                <w:szCs w:val="24"/>
-              </w:rPr>
-            </w:pPr>
-          </w:p>
-        </w:tc>
-        <w:tc>
-          <w:tcPr>
-            <w:tcW w:w="4431" w:type="dxa"/>
-          </w:tcPr>
-          <w:p>
-            <w:pPr>
-              <w:tabs>
-                <w:tab w:val="left" w:pos="5625"/>
-              </w:tabs>
-              <w:rPr>
-                <w:b/>
-                <w:sz w:val="24"/>
-                <w:szCs w:val="24"/>
-                <w:lang w:val="vi-VN"/>
-              </w:rPr>
-            </w:pPr>
-            <w:proofErr w:type="spellStart"/>
-            <w:r>
-              <w:rPr>
-                <w:b/>
-                <w:sz w:val="24"/>
-                <w:szCs w:val="24"/>
-              </w:rPr>
-              <w:t>Trần</w:t>
-            </w:r>
-            <w:proofErr w:type="spellEnd"/>
-            <w:r>
-              <w:rPr>
-                <w:b/>
-                <w:sz w:val="24"/>
-                <w:szCs w:val="24"/>
-                <w:lang w:val="vi-VN"/>
-              </w:rPr>
-              <w:t xml:space="preserve"> Bá Hộ</w:t>
-            </w:r>
-          </w:p>
-        </w:tc>
-      </w:tr>
-      <w:tr>
-        <w:tc>
-          <w:tcPr>
-            <w:tcW w:w="3595" w:type="dxa"/>
-          </w:tcPr>
-          <w:p>
-            <w:pPr>
-              <w:tabs>
-                <w:tab w:val="left" w:pos="5625"/>
-              </w:tabs>
-              <w:jc w:val="right"/>
-              <w:rPr>
-                <w:sz w:val="24"/>
-                <w:szCs w:val="24"/>
-              </w:rPr>
-            </w:pPr>
-            <w:r>
-              <w:rPr>
-                <w:sz w:val="24"/>
-                <w:szCs w:val="24"/>
-              </w:rPr>
-              <w:t xml:space="preserve">Sinh </w:t>
-            </w:r>
-            <w:proofErr w:type="spellStart"/>
-            <w:r>
-              <w:rPr>
-                <w:sz w:val="24"/>
-                <w:szCs w:val="24"/>
-              </w:rPr>
-              <w:t>viên</w:t>
-            </w:r>
-            <w:proofErr w:type="spellEnd"/>
-            <w:r>
-              <w:rPr>
-                <w:sz w:val="24"/>
-                <w:szCs w:val="24"/>
-              </w:rPr>
-              <w:t xml:space="preserve"> </w:t>
-            </w:r>
-            <w:proofErr w:type="spellStart"/>
-            <w:r>
-              <w:rPr>
-                <w:sz w:val="24"/>
-                <w:szCs w:val="24"/>
-              </w:rPr>
-              <w:t>thực</w:t>
-            </w:r>
-            <w:proofErr w:type="spellEnd"/>
-            <w:r>
-              <w:rPr>
-                <w:sz w:val="24"/>
-                <w:szCs w:val="24"/>
-              </w:rPr>
-              <w:t xml:space="preserve"> </w:t>
-            </w:r>
-            <w:proofErr w:type="spellStart"/>
-            <w:r>
-              <w:rPr>
-                <w:sz w:val="24"/>
-                <w:szCs w:val="24"/>
-              </w:rPr>
-              <w:t>hiện</w:t>
-            </w:r>
-            <w:proofErr w:type="spellEnd"/>
-            <w:r>
-              <w:rPr>
-                <w:sz w:val="24"/>
-                <w:szCs w:val="24"/>
-              </w:rPr>
-              <w:t>:</w:t>
-            </w:r>
-          </w:p>
-        </w:tc>
-        <w:tc>
-          <w:tcPr>
-            <w:tcW w:w="270" w:type="dxa"/>
-          </w:tcPr>
-          <w:p>
-            <w:pPr>
-              <w:tabs>
-                <w:tab w:val="left" w:pos="5625"/>
-              </w:tabs>
-              <w:rPr>
-                <w:sz w:val="24"/>
-                <w:szCs w:val="24"/>
-              </w:rPr>
-            </w:pPr>
-          </w:p>
-        </w:tc>
-        <w:tc>
-          <w:tcPr>
-            <w:tcW w:w="4431" w:type="dxa"/>
-          </w:tcPr>
-          <w:p>
-            <w:pPr>
-              <w:tabs>
-                <w:tab w:val="left" w:pos="5625"/>
-              </w:tabs>
-              <w:jc w:val="left"/>
-              <w:rPr>
-                <w:sz w:val="24"/>
-                <w:szCs w:val="24"/>
-                <w:lang w:val="vi-VN"/>
-              </w:rPr>
-            </w:pPr>
-            <w:r>
-              <w:rPr>
-                <w:sz w:val="24"/>
-                <w:szCs w:val="24"/>
-              </w:rPr>
-              <w:t>Mạc</w:t>
-            </w:r>
-            <w:r>
-              <w:rPr>
-                <w:sz w:val="24"/>
-                <w:szCs w:val="24"/>
-                <w:lang w:val="vi-VN"/>
-              </w:rPr>
-              <w:t xml:space="preserve"> Thành Thơm</w:t>
-            </w:r>
-          </w:p>
-        </w:tc>
-      </w:tr>
-      <w:tr>
-        <w:tc>
-          <w:tcPr>
-            <w:tcW w:w="3595" w:type="dxa"/>
-          </w:tcPr>
-          <w:p>
-            <w:pPr>
-              <w:tabs>
-                <w:tab w:val="left" w:pos="5625"/>
-              </w:tabs>
-              <w:jc w:val="right"/>
-              <w:rPr>
-                <w:sz w:val="24"/>
-                <w:szCs w:val="24"/>
-              </w:rPr>
-            </w:pPr>
-            <w:proofErr w:type="spellStart"/>
-            <w:r>
-              <w:rPr>
-                <w:sz w:val="24"/>
-                <w:szCs w:val="24"/>
-              </w:rPr>
-              <w:t>Lớp</w:t>
-            </w:r>
-            <w:proofErr w:type="spellEnd"/>
-            <w:r>
-              <w:rPr>
-                <w:sz w:val="24"/>
-                <w:szCs w:val="24"/>
-              </w:rPr>
-              <w:t xml:space="preserve">: </w:t>
-            </w:r>
-          </w:p>
-        </w:tc>
-        <w:tc>
-          <w:tcPr>
-            <w:tcW w:w="270" w:type="dxa"/>
-          </w:tcPr>
-          <w:p>
-            <w:pPr>
-              <w:tabs>
-                <w:tab w:val="left" w:pos="5625"/>
-              </w:tabs>
-              <w:rPr>
-                <w:sz w:val="24"/>
-                <w:szCs w:val="24"/>
-              </w:rPr>
-            </w:pPr>
-          </w:p>
-        </w:tc>
-        <w:tc>
-          <w:tcPr>
-            <w:tcW w:w="4431" w:type="dxa"/>
-          </w:tcPr>
-          <w:p>
-            <w:pPr>
-              <w:tabs>
-                <w:tab w:val="left" w:pos="5625"/>
-              </w:tabs>
-              <w:jc w:val="left"/>
-              <w:rPr>
-                <w:sz w:val="24"/>
-                <w:szCs w:val="24"/>
-              </w:rPr>
-            </w:pPr>
-            <w:r>
-              <w:rPr>
-                <w:sz w:val="24"/>
-                <w:szCs w:val="24"/>
-              </w:rPr>
-              <w:t>WD18202</w:t>
-            </w:r>
-          </w:p>
-        </w:tc>
-      </w:tr>
-    </w:tbl>
     <w:p>
       <w:pPr>
         <w:tabs>
           <w:tab w:val="left" w:pos="5625"/>
         </w:tabs>
         <w:rPr>
+          <w:rFonts w:ascii="Times New Roman" w:hAnsi="Times New Roman" w:cs="Times New Roman"/>
           <w:b/>
           <w:sz w:val="24"/>
           <w:szCs w:val="24"/>
@@ -669,11 +1133,13 @@
         </w:tabs>
         <w:ind w:left="720"/>
         <w:rPr>
-          <w:i/>
-        </w:rPr>
-      </w:pPr>
-      <w:r>
-        <w:rPr>
+          <w:rFonts w:ascii="Times New Roman" w:hAnsi="Times New Roman" w:cs="Times New Roman"/>
+          <w:i/>
+        </w:rPr>
+      </w:pPr>
+      <w:r>
+        <w:rPr>
+          <w:rFonts w:ascii="Times New Roman" w:hAnsi="Times New Roman" w:cs="Times New Roman"/>
           <w:b/>
           <w:sz w:val="24"/>
           <w:szCs w:val="24"/>
@@ -688,6 +1154,7 @@
         </w:tabs>
         <w:jc w:val="center"/>
         <w:rPr>
+          <w:rFonts w:ascii="Times New Roman" w:hAnsi="Times New Roman" w:cs="Times New Roman"/>
           <w:i/>
           <w:sz w:val="24"/>
           <w:szCs w:val="24"/>
@@ -701,45 +1168,84 @@
         </w:tabs>
         <w:jc w:val="center"/>
         <w:rPr>
+          <w:rFonts w:ascii="Times New Roman" w:hAnsi="Times New Roman" w:cs="Times New Roman"/>
+          <w:i/>
+          <w:iCs/>
           <w:sz w:val="24"/>
           <w:szCs w:val="24"/>
         </w:rPr>
       </w:pPr>
       <w:r>
         <w:rPr>
+          <w:rFonts w:ascii="Times New Roman" w:hAnsi="Times New Roman" w:cs="Times New Roman"/>
+          <w:i/>
+          <w:iCs/>
           <w:sz w:val="24"/>
           <w:szCs w:val="24"/>
         </w:rPr>
         <w:t xml:space="preserve">TPHCM, </w:t>
       </w:r>
-      <w:r>
-        <w:rPr>
+      <w:proofErr w:type="spellStart"/>
+      <w:r>
+        <w:rPr>
+          <w:rFonts w:ascii="Times New Roman" w:hAnsi="Times New Roman" w:cs="Times New Roman"/>
+          <w:i/>
+          <w:iCs/>
           <w:sz w:val="24"/>
           <w:szCs w:val="24"/>
         </w:rPr>
-        <w:t>05</w:t>
-      </w:r>
-      <w:r>
-        <w:rPr>
+        <w:t>tháng</w:t>
+      </w:r>
+      <w:proofErr w:type="spellEnd"/>
+      <w:r>
+        <w:rPr>
+          <w:rFonts w:ascii="Times New Roman" w:hAnsi="Times New Roman" w:cs="Times New Roman"/>
+          <w:i/>
+          <w:iCs/>
           <w:sz w:val="24"/>
           <w:szCs w:val="24"/>
-        </w:rPr>
-        <w:t>/</w:t>
-      </w:r>
-      <w:bookmarkStart w:id="1" w:name="bookmark=id.30j0zll" w:colFirst="0" w:colLast="0"/>
-      <w:bookmarkEnd w:id="1"/>
-      <w:r>
-        <w:rPr>
+          <w:lang w:val="vi-VN"/>
+        </w:rPr>
+        <w:t xml:space="preserve"> </w:t>
+      </w:r>
+      <w:r>
+        <w:rPr>
+          <w:rFonts w:ascii="Times New Roman" w:hAnsi="Times New Roman" w:cs="Times New Roman"/>
+          <w:i/>
+          <w:iCs/>
           <w:sz w:val="24"/>
           <w:szCs w:val="24"/>
         </w:rPr>
+        <w:t>08</w:t>
+      </w:r>
+      <w:r>
+        <w:rPr>
+          <w:rFonts w:ascii="Times New Roman" w:hAnsi="Times New Roman" w:cs="Times New Roman"/>
+          <w:i/>
+          <w:iCs/>
+          <w:sz w:val="24"/>
+          <w:szCs w:val="24"/>
+          <w:lang w:val="vi-VN"/>
+        </w:rPr>
+        <w:t xml:space="preserve"> năm </w:t>
+      </w:r>
+      <w:bookmarkStart w:id="2" w:name="bookmark=id.30j0zll" w:colFirst="0" w:colLast="0"/>
+      <w:bookmarkEnd w:id="2"/>
+      <w:r>
+        <w:rPr>
+          <w:rFonts w:ascii="Times New Roman" w:hAnsi="Times New Roman" w:cs="Times New Roman"/>
+          <w:i/>
+          <w:iCs/>
+          <w:sz w:val="24"/>
+          <w:szCs w:val="24"/>
+        </w:rPr>
         <w:t>2023</w:t>
       </w:r>
     </w:p>
     <w:p>
       <w:pPr>
         <w:rPr>
-          <w:rFonts w:ascii="Cambria" w:eastAsia="Cambria" w:hAnsi="Cambria" w:cs="Cambria"/>
+          <w:rFonts w:ascii="Times New Roman" w:eastAsia="Cambria" w:hAnsi="Times New Roman" w:cs="Times New Roman"/>
           <w:b/>
           <w:color w:val="366091"/>
           <w:sz w:val="28"/>
@@ -747,6 +1253,10 @@
         </w:rPr>
       </w:pPr>
       <w:r>
+        <w:rPr>
+          <w:rFonts w:ascii="Times New Roman" w:hAnsi="Times New Roman" w:cs="Times New Roman"/>
+        </w:rPr>
+        <w:lastRenderedPageBreak/>
         <w:br w:type="page"/>
       </w:r>
     </w:p>
@@ -831,27 +1341,33 @@
         <w:gridCol w:w="2338"/>
       </w:tblGrid>
       <w:tr>
+        <w:trPr>
+          <w:trHeight w:val="567"/>
+        </w:trPr>
         <w:tc>
           <w:tcPr>
             <w:tcW w:w="2337" w:type="dxa"/>
+            <w:shd w:val="clear" w:color="auto" w:fill="FFC000"/>
+            <w:vAlign w:val="center"/>
           </w:tcPr>
           <w:p>
             <w:pPr>
+              <w:jc w:val="center"/>
               <w:rPr>
-                <w:rFonts w:ascii="Cambria" w:eastAsia="Cambria" w:hAnsi="Cambria" w:cs="Cambria"/>
+                <w:rFonts w:ascii="Times New Roman" w:eastAsia="Cambria" w:hAnsi="Times New Roman" w:cs="Times New Roman"/>
                 <w:b/>
-                <w:color w:val="366091"/>
-                <w:sz w:val="32"/>
-                <w:szCs w:val="32"/>
+                <w:color w:val="FFFFFF" w:themeColor="background1"/>
+                <w:sz w:val="26"/>
+                <w:szCs w:val="26"/>
               </w:rPr>
             </w:pPr>
             <w:r>
               <w:rPr>
-                <w:rFonts w:ascii="Cambria" w:eastAsia="Cambria" w:hAnsi="Cambria" w:cs="Cambria"/>
+                <w:rFonts w:ascii="Times New Roman" w:eastAsia="Cambria" w:hAnsi="Times New Roman" w:cs="Times New Roman"/>
                 <w:b/>
-                <w:color w:val="366091"/>
-                <w:sz w:val="32"/>
-                <w:szCs w:val="32"/>
+                <w:color w:val="FFFFFF" w:themeColor="background1"/>
+                <w:sz w:val="26"/>
+                <w:szCs w:val="26"/>
               </w:rPr>
               <w:t>STT</w:t>
             </w:r>
@@ -860,25 +1376,28 @@
         <w:tc>
           <w:tcPr>
             <w:tcW w:w="2337" w:type="dxa"/>
+            <w:shd w:val="clear" w:color="auto" w:fill="FFC000"/>
+            <w:vAlign w:val="center"/>
           </w:tcPr>
           <w:p>
             <w:pPr>
+              <w:jc w:val="center"/>
               <w:rPr>
-                <w:rFonts w:ascii="Cambria" w:eastAsia="Cambria" w:hAnsi="Cambria" w:cs="Cambria"/>
+                <w:rFonts w:ascii="Times New Roman" w:eastAsia="Cambria" w:hAnsi="Times New Roman" w:cs="Times New Roman"/>
                 <w:b/>
-                <w:color w:val="366091"/>
-                <w:sz w:val="32"/>
-                <w:szCs w:val="32"/>
+                <w:color w:val="FFFFFF" w:themeColor="background1"/>
+                <w:sz w:val="26"/>
+                <w:szCs w:val="26"/>
                 <w:lang w:val="vi-VN"/>
               </w:rPr>
             </w:pPr>
             <w:r>
               <w:rPr>
-                <w:rFonts w:ascii="Cambria" w:eastAsia="Cambria" w:hAnsi="Cambria" w:cs="Cambria"/>
+                <w:rFonts w:ascii="Times New Roman" w:eastAsia="Cambria" w:hAnsi="Times New Roman" w:cs="Times New Roman"/>
                 <w:b/>
-                <w:color w:val="366091"/>
-                <w:sz w:val="32"/>
-                <w:szCs w:val="32"/>
+                <w:color w:val="FFFFFF" w:themeColor="background1"/>
+                <w:sz w:val="26"/>
+                <w:szCs w:val="26"/>
                 <w:lang w:val="vi-VN"/>
               </w:rPr>
               <w:t>THÀNH VIÊN</w:t>
@@ -888,35 +1407,38 @@
         <w:tc>
           <w:tcPr>
             <w:tcW w:w="2338" w:type="dxa"/>
+            <w:shd w:val="clear" w:color="auto" w:fill="FFC000"/>
+            <w:vAlign w:val="center"/>
           </w:tcPr>
           <w:p>
             <w:pPr>
+              <w:jc w:val="center"/>
               <w:rPr>
-                <w:rFonts w:ascii="Cambria" w:eastAsia="Cambria" w:hAnsi="Cambria" w:cs="Cambria"/>
+                <w:rFonts w:ascii="Times New Roman" w:eastAsia="Cambria" w:hAnsi="Times New Roman" w:cs="Times New Roman"/>
                 <w:b/>
-                <w:color w:val="366091"/>
-                <w:sz w:val="32"/>
-                <w:szCs w:val="32"/>
+                <w:color w:val="FFFFFF" w:themeColor="background1"/>
+                <w:sz w:val="26"/>
+                <w:szCs w:val="26"/>
                 <w:lang w:val="vi-VN"/>
               </w:rPr>
             </w:pPr>
             <w:r>
               <w:rPr>
-                <w:rFonts w:ascii="Cambria" w:eastAsia="Cambria" w:hAnsi="Cambria" w:cs="Cambria"/>
+                <w:rFonts w:ascii="Times New Roman" w:eastAsia="Cambria" w:hAnsi="Times New Roman" w:cs="Times New Roman"/>
                 <w:b/>
-                <w:color w:val="366091"/>
-                <w:sz w:val="32"/>
-                <w:szCs w:val="32"/>
+                <w:color w:val="FFFFFF" w:themeColor="background1"/>
+                <w:sz w:val="26"/>
+                <w:szCs w:val="26"/>
               </w:rPr>
               <w:t>CÔNG</w:t>
             </w:r>
             <w:r>
               <w:rPr>
-                <w:rFonts w:ascii="Cambria" w:eastAsia="Cambria" w:hAnsi="Cambria" w:cs="Cambria"/>
+                <w:rFonts w:ascii="Times New Roman" w:eastAsia="Cambria" w:hAnsi="Times New Roman" w:cs="Times New Roman"/>
                 <w:b/>
-                <w:color w:val="366091"/>
-                <w:sz w:val="32"/>
-                <w:szCs w:val="32"/>
+                <w:color w:val="FFFFFF" w:themeColor="background1"/>
+                <w:sz w:val="26"/>
+                <w:szCs w:val="26"/>
                 <w:lang w:val="vi-VN"/>
               </w:rPr>
               <w:t xml:space="preserve"> VIỆC</w:t>
@@ -926,25 +1448,28 @@
         <w:tc>
           <w:tcPr>
             <w:tcW w:w="2338" w:type="dxa"/>
+            <w:shd w:val="clear" w:color="auto" w:fill="FFC000"/>
+            <w:vAlign w:val="center"/>
           </w:tcPr>
           <w:p>
             <w:pPr>
+              <w:jc w:val="center"/>
               <w:rPr>
-                <w:rFonts w:ascii="Cambria" w:eastAsia="Cambria" w:hAnsi="Cambria" w:cs="Cambria"/>
+                <w:rFonts w:ascii="Times New Roman" w:eastAsia="Cambria" w:hAnsi="Times New Roman" w:cs="Times New Roman"/>
                 <w:b/>
-                <w:color w:val="366091"/>
-                <w:sz w:val="32"/>
-                <w:szCs w:val="32"/>
+                <w:color w:val="FFFFFF" w:themeColor="background1"/>
+                <w:sz w:val="26"/>
+                <w:szCs w:val="26"/>
                 <w:lang w:val="vi-VN"/>
               </w:rPr>
             </w:pPr>
             <w:r>
               <w:rPr>
-                <w:rFonts w:ascii="Cambria" w:eastAsia="Cambria" w:hAnsi="Cambria" w:cs="Cambria"/>
+                <w:rFonts w:ascii="Times New Roman" w:eastAsia="Cambria" w:hAnsi="Times New Roman" w:cs="Times New Roman"/>
                 <w:b/>
-                <w:color w:val="366091"/>
-                <w:sz w:val="32"/>
-                <w:szCs w:val="32"/>
+                <w:color w:val="FFFFFF" w:themeColor="background1"/>
+                <w:sz w:val="26"/>
+                <w:szCs w:val="26"/>
                 <w:lang w:val="vi-VN"/>
               </w:rPr>
               <w:t>TRẠNG THÁI</w:t>
@@ -953,27 +1478,30 @@
         </w:tc>
       </w:tr>
       <w:tr>
+        <w:trPr>
+          <w:trHeight w:val="567"/>
+        </w:trPr>
         <w:tc>
           <w:tcPr>
             <w:tcW w:w="2337" w:type="dxa"/>
+            <w:vAlign w:val="center"/>
           </w:tcPr>
           <w:p>
             <w:pPr>
+              <w:jc w:val="center"/>
               <w:rPr>
-                <w:rFonts w:ascii="Cambria" w:eastAsia="Cambria" w:hAnsi="Cambria" w:cs="Cambria"/>
+                <w:rFonts w:ascii="Times New Roman" w:eastAsia="Cambria" w:hAnsi="Times New Roman" w:cs="Times New Roman"/>
                 <w:b/>
-                <w:color w:val="366091"/>
-                <w:sz w:val="32"/>
-                <w:szCs w:val="32"/>
+                <w:sz w:val="26"/>
+                <w:szCs w:val="26"/>
               </w:rPr>
             </w:pPr>
             <w:r>
               <w:rPr>
-                <w:rFonts w:ascii="Cambria" w:eastAsia="Cambria" w:hAnsi="Cambria" w:cs="Cambria"/>
+                <w:rFonts w:ascii="Times New Roman" w:eastAsia="Cambria" w:hAnsi="Times New Roman" w:cs="Times New Roman"/>
                 <w:b/>
-                <w:color w:val="366091"/>
-                <w:sz w:val="32"/>
-                <w:szCs w:val="32"/>
+                <w:sz w:val="26"/>
+                <w:szCs w:val="26"/>
               </w:rPr>
               <w:t>1</w:t>
             </w:r>
@@ -982,43 +1510,44 @@
         <w:tc>
           <w:tcPr>
             <w:tcW w:w="2337" w:type="dxa"/>
+            <w:vAlign w:val="center"/>
           </w:tcPr>
           <w:p>
             <w:pPr>
+              <w:jc w:val="center"/>
               <w:rPr>
-                <w:rFonts w:ascii="Cambria" w:eastAsia="Cambria" w:hAnsi="Cambria" w:cs="Cambria"/>
+                <w:rFonts w:ascii="Times New Roman" w:eastAsia="Cambria" w:hAnsi="Times New Roman" w:cs="Times New Roman"/>
                 <w:b/>
-                <w:color w:val="366091"/>
-                <w:sz w:val="32"/>
-                <w:szCs w:val="32"/>
+                <w:sz w:val="26"/>
+                <w:szCs w:val="26"/>
                 <w:lang w:val="vi-VN"/>
               </w:rPr>
             </w:pPr>
             <w:r>
               <w:rPr>
-                <w:rFonts w:ascii="Cambria" w:eastAsia="Cambria" w:hAnsi="Cambria" w:cs="Cambria"/>
+                <w:rFonts w:ascii="Times New Roman" w:eastAsia="Cambria" w:hAnsi="Times New Roman" w:cs="Times New Roman"/>
                 <w:b/>
-                <w:color w:val="366091"/>
-                <w:sz w:val="32"/>
-                <w:szCs w:val="32"/>
+                <w:sz w:val="26"/>
+                <w:szCs w:val="26"/>
                 <w:lang w:val="vi-VN"/>
               </w:rPr>
-              <w:t>MẠC THÀNH THƠM</w:t>
+              <w:t>Mạc Thành Thơm</w:t>
             </w:r>
           </w:p>
         </w:tc>
         <w:tc>
           <w:tcPr>
             <w:tcW w:w="2338" w:type="dxa"/>
+            <w:vAlign w:val="center"/>
           </w:tcPr>
           <w:p>
             <w:pPr>
+              <w:jc w:val="center"/>
               <w:rPr>
-                <w:rFonts w:ascii="Cambria" w:eastAsia="Cambria" w:hAnsi="Cambria" w:cs="Cambria"/>
+                <w:rFonts w:ascii="Times New Roman" w:eastAsia="Cambria" w:hAnsi="Times New Roman" w:cs="Times New Roman"/>
                 <w:b/>
-                <w:color w:val="366091"/>
-                <w:sz w:val="32"/>
-                <w:szCs w:val="32"/>
+                <w:sz w:val="26"/>
+                <w:szCs w:val="26"/>
               </w:rPr>
             </w:pPr>
           </w:p>
@@ -1026,15 +1555,16 @@
         <w:tc>
           <w:tcPr>
             <w:tcW w:w="2338" w:type="dxa"/>
+            <w:vAlign w:val="center"/>
           </w:tcPr>
           <w:p>
             <w:pPr>
+              <w:jc w:val="center"/>
               <w:rPr>
-                <w:rFonts w:ascii="Cambria" w:eastAsia="Cambria" w:hAnsi="Cambria" w:cs="Cambria"/>
+                <w:rFonts w:ascii="Times New Roman" w:eastAsia="Cambria" w:hAnsi="Times New Roman" w:cs="Times New Roman"/>
                 <w:b/>
-                <w:color w:val="366091"/>
-                <w:sz w:val="32"/>
-                <w:szCs w:val="32"/>
+                <w:sz w:val="26"/>
+                <w:szCs w:val="26"/>
                 <w:lang w:val="vi-VN"/>
               </w:rPr>
             </w:pPr>
@@ -1042,27 +1572,30 @@
         </w:tc>
       </w:tr>
       <w:tr>
+        <w:trPr>
+          <w:trHeight w:val="567"/>
+        </w:trPr>
         <w:tc>
           <w:tcPr>
             <w:tcW w:w="2337" w:type="dxa"/>
+            <w:vAlign w:val="center"/>
           </w:tcPr>
           <w:p>
             <w:pPr>
+              <w:jc w:val="center"/>
               <w:rPr>
-                <w:rFonts w:ascii="Cambria" w:eastAsia="Cambria" w:hAnsi="Cambria" w:cs="Cambria"/>
+                <w:rFonts w:ascii="Times New Roman" w:eastAsia="Cambria" w:hAnsi="Times New Roman" w:cs="Times New Roman"/>
                 <w:b/>
-                <w:color w:val="366091"/>
-                <w:sz w:val="32"/>
-                <w:szCs w:val="32"/>
+                <w:sz w:val="26"/>
+                <w:szCs w:val="26"/>
               </w:rPr>
             </w:pPr>
             <w:r>
               <w:rPr>
-                <w:rFonts w:ascii="Cambria" w:eastAsia="Cambria" w:hAnsi="Cambria" w:cs="Cambria"/>
+                <w:rFonts w:ascii="Times New Roman" w:eastAsia="Cambria" w:hAnsi="Times New Roman" w:cs="Times New Roman"/>
                 <w:b/>
-                <w:color w:val="366091"/>
-                <w:sz w:val="32"/>
-                <w:szCs w:val="32"/>
+                <w:sz w:val="26"/>
+                <w:szCs w:val="26"/>
               </w:rPr>
               <w:t>2</w:t>
             </w:r>
@@ -1071,43 +1604,44 @@
         <w:tc>
           <w:tcPr>
             <w:tcW w:w="2337" w:type="dxa"/>
+            <w:vAlign w:val="center"/>
           </w:tcPr>
           <w:p>
             <w:pPr>
+              <w:jc w:val="center"/>
               <w:rPr>
-                <w:rFonts w:ascii="Cambria" w:eastAsia="Cambria" w:hAnsi="Cambria" w:cs="Cambria"/>
+                <w:rFonts w:ascii="Times New Roman" w:eastAsia="Cambria" w:hAnsi="Times New Roman" w:cs="Times New Roman"/>
                 <w:b/>
-                <w:color w:val="366091"/>
-                <w:sz w:val="32"/>
-                <w:szCs w:val="32"/>
+                <w:sz w:val="26"/>
+                <w:szCs w:val="26"/>
                 <w:lang w:val="vi-VN"/>
               </w:rPr>
             </w:pPr>
             <w:r>
               <w:rPr>
-                <w:rFonts w:ascii="Cambria" w:eastAsia="Cambria" w:hAnsi="Cambria" w:cs="Cambria"/>
+                <w:rFonts w:ascii="Times New Roman" w:eastAsia="Cambria" w:hAnsi="Times New Roman" w:cs="Times New Roman"/>
                 <w:b/>
-                <w:color w:val="366091"/>
-                <w:sz w:val="32"/>
-                <w:szCs w:val="32"/>
+                <w:sz w:val="26"/>
+                <w:szCs w:val="26"/>
                 <w:lang w:val="vi-VN"/>
               </w:rPr>
-              <w:t>ĐINH TIẾN CÔNG</w:t>
+              <w:t>Đinh Tiến Công</w:t>
             </w:r>
           </w:p>
         </w:tc>
         <w:tc>
           <w:tcPr>
             <w:tcW w:w="2338" w:type="dxa"/>
+            <w:vAlign w:val="center"/>
           </w:tcPr>
           <w:p>
             <w:pPr>
+              <w:jc w:val="center"/>
               <w:rPr>
-                <w:rFonts w:ascii="Cambria" w:eastAsia="Cambria" w:hAnsi="Cambria" w:cs="Cambria"/>
+                <w:rFonts w:ascii="Times New Roman" w:eastAsia="Cambria" w:hAnsi="Times New Roman" w:cs="Times New Roman"/>
                 <w:b/>
-                <w:color w:val="366091"/>
-                <w:sz w:val="32"/>
-                <w:szCs w:val="32"/>
+                <w:sz w:val="26"/>
+                <w:szCs w:val="26"/>
               </w:rPr>
             </w:pPr>
           </w:p>
@@ -1115,15 +1649,16 @@
         <w:tc>
           <w:tcPr>
             <w:tcW w:w="2338" w:type="dxa"/>
+            <w:vAlign w:val="center"/>
           </w:tcPr>
           <w:p>
             <w:pPr>
+              <w:jc w:val="center"/>
               <w:rPr>
-                <w:rFonts w:ascii="Cambria" w:eastAsia="Cambria" w:hAnsi="Cambria" w:cs="Cambria"/>
+                <w:rFonts w:ascii="Times New Roman" w:eastAsia="Cambria" w:hAnsi="Times New Roman" w:cs="Times New Roman"/>
                 <w:b/>
-                <w:color w:val="366091"/>
-                <w:sz w:val="32"/>
-                <w:szCs w:val="32"/>
+                <w:sz w:val="26"/>
+                <w:szCs w:val="26"/>
                 <w:lang w:val="vi-VN"/>
               </w:rPr>
             </w:pPr>
@@ -1131,27 +1666,30 @@
         </w:tc>
       </w:tr>
       <w:tr>
+        <w:trPr>
+          <w:trHeight w:val="567"/>
+        </w:trPr>
         <w:tc>
           <w:tcPr>
             <w:tcW w:w="2337" w:type="dxa"/>
+            <w:vAlign w:val="center"/>
           </w:tcPr>
           <w:p>
             <w:pPr>
+              <w:jc w:val="center"/>
               <w:rPr>
-                <w:rFonts w:ascii="Cambria" w:eastAsia="Cambria" w:hAnsi="Cambria" w:cs="Cambria"/>
+                <w:rFonts w:ascii="Times New Roman" w:eastAsia="Cambria" w:hAnsi="Times New Roman" w:cs="Times New Roman"/>
                 <w:b/>
-                <w:color w:val="366091"/>
-                <w:sz w:val="32"/>
-                <w:szCs w:val="32"/>
+                <w:sz w:val="26"/>
+                <w:szCs w:val="26"/>
               </w:rPr>
             </w:pPr>
             <w:r>
               <w:rPr>
-                <w:rFonts w:ascii="Cambria" w:eastAsia="Cambria" w:hAnsi="Cambria" w:cs="Cambria"/>
+                <w:rFonts w:ascii="Times New Roman" w:eastAsia="Cambria" w:hAnsi="Times New Roman" w:cs="Times New Roman"/>
                 <w:b/>
-                <w:color w:val="366091"/>
-                <w:sz w:val="32"/>
-                <w:szCs w:val="32"/>
+                <w:sz w:val="26"/>
+                <w:szCs w:val="26"/>
               </w:rPr>
               <w:t>3</w:t>
             </w:r>
@@ -1160,43 +1698,44 @@
         <w:tc>
           <w:tcPr>
             <w:tcW w:w="2337" w:type="dxa"/>
+            <w:vAlign w:val="center"/>
           </w:tcPr>
           <w:p>
             <w:pPr>
+              <w:jc w:val="center"/>
               <w:rPr>
-                <w:rFonts w:ascii="Cambria" w:eastAsia="Cambria" w:hAnsi="Cambria" w:cs="Cambria"/>
+                <w:rFonts w:ascii="Times New Roman" w:eastAsia="Cambria" w:hAnsi="Times New Roman" w:cs="Times New Roman"/>
                 <w:b/>
-                <w:color w:val="366091"/>
-                <w:sz w:val="32"/>
-                <w:szCs w:val="32"/>
+                <w:sz w:val="26"/>
+                <w:szCs w:val="26"/>
                 <w:lang w:val="vi-VN"/>
               </w:rPr>
             </w:pPr>
             <w:r>
               <w:rPr>
-                <w:rFonts w:ascii="Cambria" w:eastAsia="Cambria" w:hAnsi="Cambria" w:cs="Cambria"/>
+                <w:rFonts w:ascii="Times New Roman" w:eastAsia="Cambria" w:hAnsi="Times New Roman" w:cs="Times New Roman"/>
                 <w:b/>
-                <w:color w:val="366091"/>
-                <w:sz w:val="32"/>
-                <w:szCs w:val="32"/>
+                <w:sz w:val="26"/>
+                <w:szCs w:val="26"/>
                 <w:lang w:val="vi-VN"/>
               </w:rPr>
-              <w:t>NGUYỄN ĐỨC NAM</w:t>
+              <w:t>Nguyễn Đình Nhật</w:t>
             </w:r>
           </w:p>
         </w:tc>
         <w:tc>
           <w:tcPr>
             <w:tcW w:w="2338" w:type="dxa"/>
+            <w:vAlign w:val="center"/>
           </w:tcPr>
           <w:p>
             <w:pPr>
+              <w:jc w:val="center"/>
               <w:rPr>
-                <w:rFonts w:ascii="Cambria" w:eastAsia="Cambria" w:hAnsi="Cambria" w:cs="Cambria"/>
+                <w:rFonts w:ascii="Times New Roman" w:eastAsia="Cambria" w:hAnsi="Times New Roman" w:cs="Times New Roman"/>
                 <w:b/>
-                <w:color w:val="366091"/>
-                <w:sz w:val="32"/>
-                <w:szCs w:val="32"/>
+                <w:sz w:val="26"/>
+                <w:szCs w:val="26"/>
               </w:rPr>
             </w:pPr>
           </w:p>
@@ -1204,104 +1743,16 @@
         <w:tc>
           <w:tcPr>
             <w:tcW w:w="2338" w:type="dxa"/>
+            <w:vAlign w:val="center"/>
           </w:tcPr>
           <w:p>
             <w:pPr>
+              <w:jc w:val="center"/>
               <w:rPr>
-                <w:rFonts w:ascii="Cambria" w:eastAsia="Cambria" w:hAnsi="Cambria" w:cs="Cambria"/>
+                <w:rFonts w:ascii="Times New Roman" w:eastAsia="Cambria" w:hAnsi="Times New Roman" w:cs="Times New Roman"/>
                 <w:b/>
-                <w:color w:val="366091"/>
-                <w:sz w:val="32"/>
-                <w:szCs w:val="32"/>
-                <w:lang w:val="vi-VN"/>
-              </w:rPr>
-            </w:pPr>
-          </w:p>
-        </w:tc>
-      </w:tr>
-      <w:tr>
-        <w:tc>
-          <w:tcPr>
-            <w:tcW w:w="2337" w:type="dxa"/>
-          </w:tcPr>
-          <w:p>
-            <w:pPr>
-              <w:rPr>
-                <w:rFonts w:ascii="Cambria" w:eastAsia="Cambria" w:hAnsi="Cambria" w:cs="Cambria"/>
-                <w:b/>
-                <w:color w:val="366091"/>
-                <w:sz w:val="32"/>
-                <w:szCs w:val="32"/>
-              </w:rPr>
-            </w:pPr>
-            <w:r>
-              <w:rPr>
-                <w:rFonts w:ascii="Cambria" w:eastAsia="Cambria" w:hAnsi="Cambria" w:cs="Cambria"/>
-                <w:b/>
-                <w:color w:val="366091"/>
-                <w:sz w:val="32"/>
-                <w:szCs w:val="32"/>
-              </w:rPr>
-              <w:t>4</w:t>
-            </w:r>
-          </w:p>
-        </w:tc>
-        <w:tc>
-          <w:tcPr>
-            <w:tcW w:w="2337" w:type="dxa"/>
-          </w:tcPr>
-          <w:p>
-            <w:pPr>
-              <w:rPr>
-                <w:rFonts w:ascii="Cambria" w:eastAsia="Cambria" w:hAnsi="Cambria" w:cs="Cambria"/>
-                <w:b/>
-                <w:color w:val="366091"/>
-                <w:sz w:val="32"/>
-                <w:szCs w:val="32"/>
-                <w:lang w:val="vi-VN"/>
-              </w:rPr>
-            </w:pPr>
-            <w:r>
-              <w:rPr>
-                <w:rFonts w:ascii="Cambria" w:eastAsia="Cambria" w:hAnsi="Cambria" w:cs="Cambria"/>
-                <w:b/>
-                <w:color w:val="366091"/>
-                <w:sz w:val="32"/>
-                <w:szCs w:val="32"/>
-                <w:lang w:val="vi-VN"/>
-              </w:rPr>
-              <w:t>NGUYỄN ĐÌNH NHẬT</w:t>
-            </w:r>
-          </w:p>
-        </w:tc>
-        <w:tc>
-          <w:tcPr>
-            <w:tcW w:w="2338" w:type="dxa"/>
-          </w:tcPr>
-          <w:p>
-            <w:pPr>
-              <w:rPr>
-                <w:rFonts w:ascii="Cambria" w:eastAsia="Cambria" w:hAnsi="Cambria" w:cs="Cambria"/>
-                <w:b/>
-                <w:color w:val="366091"/>
-                <w:sz w:val="32"/>
-                <w:szCs w:val="32"/>
-              </w:rPr>
-            </w:pPr>
-          </w:p>
-        </w:tc>
-        <w:tc>
-          <w:tcPr>
-            <w:tcW w:w="2338" w:type="dxa"/>
-          </w:tcPr>
-          <w:p>
-            <w:pPr>
-              <w:rPr>
-                <w:rFonts w:ascii="Cambria" w:eastAsia="Cambria" w:hAnsi="Cambria" w:cs="Cambria"/>
-                <w:b/>
-                <w:color w:val="366091"/>
-                <w:sz w:val="32"/>
-                <w:szCs w:val="32"/>
+                <w:sz w:val="26"/>
+                <w:szCs w:val="26"/>
                 <w:lang w:val="vi-VN"/>
               </w:rPr>
             </w:pPr>
@@ -2058,8 +2509,8 @@
             </w:tabs>
             <w:spacing w:after="100"/>
           </w:pPr>
-          <w:bookmarkStart w:id="2" w:name="_heading=h.30j0zll" w:colFirst="0" w:colLast="0"/>
-          <w:bookmarkEnd w:id="2"/>
+          <w:bookmarkStart w:id="3" w:name="_heading=h.30j0zll" w:colFirst="0" w:colLast="0"/>
+          <w:bookmarkEnd w:id="3"/>
           <w:r>
             <w:t>3</w:t>
           </w:r>
@@ -2507,8 +2958,8 @@
           <w:numId w:val="8"/>
         </w:numPr>
       </w:pPr>
-      <w:bookmarkStart w:id="3" w:name="_heading=h.1fob9te" w:colFirst="0" w:colLast="0"/>
-      <w:bookmarkEnd w:id="3"/>
+      <w:bookmarkStart w:id="4" w:name="_heading=h.1fob9te" w:colFirst="0" w:colLast="0"/>
+      <w:bookmarkEnd w:id="4"/>
       <w:proofErr w:type="spellStart"/>
       <w:r>
         <w:lastRenderedPageBreak/>
@@ -2532,8 +2983,8 @@
           <w:numId w:val="8"/>
         </w:numPr>
       </w:pPr>
-      <w:bookmarkStart w:id="4" w:name="_heading=h.3znysh7" w:colFirst="0" w:colLast="0"/>
-      <w:bookmarkEnd w:id="4"/>
+      <w:bookmarkStart w:id="5" w:name="_heading=h.3znysh7" w:colFirst="0" w:colLast="0"/>
+      <w:bookmarkEnd w:id="5"/>
       <w:proofErr w:type="spellStart"/>
       <w:r>
         <w:t>Hiện</w:t>
@@ -2593,8 +3044,8 @@
           <w:numId w:val="8"/>
         </w:numPr>
       </w:pPr>
-      <w:bookmarkStart w:id="5" w:name="_heading=h.2et92p0" w:colFirst="0" w:colLast="0"/>
-      <w:bookmarkEnd w:id="5"/>
+      <w:bookmarkStart w:id="6" w:name="_heading=h.2et92p0" w:colFirst="0" w:colLast="0"/>
+      <w:bookmarkEnd w:id="6"/>
       <w:proofErr w:type="spellStart"/>
       <w:r>
         <w:t>Yêu</w:t>
@@ -4199,19 +4650,11 @@
         </w:pBdr>
         <w:spacing w:after="0"/>
       </w:pPr>
-      <w:proofErr w:type="spellStart"/>
-      <w:r>
-        <w:rPr>
-          <w:color w:val="000000"/>
-        </w:rPr>
-        <w:t>Hiển</w:t>
-      </w:r>
-      <w:proofErr w:type="spellEnd"/>
-      <w:r>
-        <w:rPr>
-          <w:color w:val="000000"/>
-        </w:rPr>
-        <w:t xml:space="preserve"> </w:t>
+      <w:r>
+        <w:rPr>
+          <w:color w:val="000000"/>
+        </w:rPr>
+        <w:t xml:space="preserve">Hiển </w:t>
       </w:r>
       <w:proofErr w:type="spellStart"/>
       <w:r>
@@ -4838,21 +5281,7 @@
         <w:rPr>
           <w:color w:val="000000"/>
         </w:rPr>
-        <w:t xml:space="preserve">. </w:t>
-      </w:r>
-      <w:proofErr w:type="spellStart"/>
-      <w:r>
-        <w:rPr>
-          <w:color w:val="000000"/>
-        </w:rPr>
-        <w:t>Các</w:t>
-      </w:r>
-      <w:proofErr w:type="spellEnd"/>
-      <w:r>
-        <w:rPr>
-          <w:color w:val="000000"/>
-        </w:rPr>
-        <w:t xml:space="preserve"> </w:t>
+        <w:t xml:space="preserve">. Các </w:t>
       </w:r>
       <w:proofErr w:type="spellStart"/>
       <w:r>
@@ -7129,19 +7558,11 @@
         </w:pBdr>
         <w:spacing w:after="0"/>
       </w:pPr>
-      <w:proofErr w:type="spellStart"/>
-      <w:r>
-        <w:rPr>
-          <w:color w:val="000000"/>
-        </w:rPr>
-        <w:t>Các</w:t>
-      </w:r>
-      <w:proofErr w:type="spellEnd"/>
-      <w:r>
-        <w:rPr>
-          <w:color w:val="000000"/>
-        </w:rPr>
-        <w:t xml:space="preserve"> </w:t>
+      <w:r>
+        <w:rPr>
+          <w:color w:val="000000"/>
+        </w:rPr>
+        <w:t xml:space="preserve">Các </w:t>
       </w:r>
       <w:proofErr w:type="spellStart"/>
       <w:r>
@@ -7195,20 +7616,12 @@
           <w:color w:val="000000"/>
         </w:rPr>
       </w:pPr>
-      <w:proofErr w:type="spellStart"/>
       <w:r>
         <w:rPr>
           <w:color w:val="000000"/>
         </w:rPr>
         <w:lastRenderedPageBreak/>
-        <w:t>Các</w:t>
-      </w:r>
-      <w:proofErr w:type="spellEnd"/>
-      <w:r>
-        <w:rPr>
-          <w:color w:val="000000"/>
-        </w:rPr>
-        <w:t xml:space="preserve"> </w:t>
+        <w:t xml:space="preserve">Các </w:t>
       </w:r>
       <w:proofErr w:type="spellStart"/>
       <w:r>
@@ -7529,19 +7942,11 @@
         </w:pBdr>
         <w:spacing w:after="0"/>
       </w:pPr>
-      <w:proofErr w:type="spellStart"/>
-      <w:r>
-        <w:rPr>
-          <w:color w:val="000000"/>
-        </w:rPr>
-        <w:t>Quản</w:t>
-      </w:r>
-      <w:proofErr w:type="spellEnd"/>
-      <w:r>
-        <w:rPr>
-          <w:color w:val="000000"/>
-        </w:rPr>
-        <w:t xml:space="preserve"> </w:t>
+      <w:r>
+        <w:rPr>
+          <w:color w:val="000000"/>
+        </w:rPr>
+        <w:t xml:space="preserve">Quản </w:t>
       </w:r>
       <w:proofErr w:type="spellStart"/>
       <w:r>
@@ -7596,19 +8001,11 @@
         </w:pBdr>
         <w:spacing w:after="0"/>
       </w:pPr>
-      <w:proofErr w:type="spellStart"/>
-      <w:r>
-        <w:rPr>
-          <w:color w:val="000000"/>
-        </w:rPr>
-        <w:t>Quản</w:t>
-      </w:r>
-      <w:proofErr w:type="spellEnd"/>
-      <w:r>
-        <w:rPr>
-          <w:color w:val="000000"/>
-        </w:rPr>
-        <w:t xml:space="preserve"> </w:t>
+      <w:r>
+        <w:rPr>
+          <w:color w:val="000000"/>
+        </w:rPr>
+        <w:t xml:space="preserve">Quản </w:t>
       </w:r>
       <w:proofErr w:type="spellStart"/>
       <w:r>
@@ -7663,19 +8060,11 @@
         </w:pBdr>
         <w:spacing w:after="0"/>
       </w:pPr>
-      <w:proofErr w:type="spellStart"/>
-      <w:r>
-        <w:rPr>
-          <w:color w:val="000000"/>
-        </w:rPr>
-        <w:t>Quản</w:t>
-      </w:r>
-      <w:proofErr w:type="spellEnd"/>
-      <w:r>
-        <w:rPr>
-          <w:color w:val="000000"/>
-        </w:rPr>
-        <w:t xml:space="preserve"> </w:t>
+      <w:r>
+        <w:rPr>
+          <w:color w:val="000000"/>
+        </w:rPr>
+        <w:t xml:space="preserve">Quản </w:t>
       </w:r>
       <w:proofErr w:type="spellStart"/>
       <w:r>
@@ -7730,19 +8119,11 @@
         </w:pBdr>
         <w:spacing w:after="0"/>
       </w:pPr>
-      <w:proofErr w:type="spellStart"/>
-      <w:r>
-        <w:rPr>
-          <w:color w:val="000000"/>
-        </w:rPr>
-        <w:t>Quản</w:t>
-      </w:r>
-      <w:proofErr w:type="spellEnd"/>
-      <w:r>
-        <w:rPr>
-          <w:color w:val="000000"/>
-        </w:rPr>
-        <w:t xml:space="preserve"> </w:t>
+      <w:r>
+        <w:rPr>
+          <w:color w:val="000000"/>
+        </w:rPr>
+        <w:t xml:space="preserve">Quản </w:t>
       </w:r>
       <w:proofErr w:type="spellStart"/>
       <w:r>
@@ -9833,15 +10214,7 @@
       </w:r>
       <w:proofErr w:type="spellEnd"/>
       <w:r>
-        <w:t xml:space="preserve">. </w:t>
-      </w:r>
-      <w:proofErr w:type="spellStart"/>
-      <w:r>
-        <w:t>Các</w:t>
-      </w:r>
-      <w:proofErr w:type="spellEnd"/>
-      <w:r>
-        <w:t xml:space="preserve"> </w:t>
+        <w:t xml:space="preserve">. Các </w:t>
       </w:r>
       <w:proofErr w:type="spellStart"/>
       <w:r>
@@ -10312,8 +10685,8 @@
           <w:numId w:val="8"/>
         </w:numPr>
       </w:pPr>
-      <w:bookmarkStart w:id="6" w:name="_heading=h.3dy6vkm" w:colFirst="0" w:colLast="0"/>
-      <w:bookmarkEnd w:id="6"/>
+      <w:bookmarkStart w:id="7" w:name="_heading=h.3dy6vkm" w:colFirst="0" w:colLast="0"/>
+      <w:bookmarkEnd w:id="7"/>
       <w:proofErr w:type="spellStart"/>
       <w:r>
         <w:t>Đặc</w:t>
@@ -14070,19 +14443,11 @@
         </w:pBdr>
         <w:spacing w:after="0"/>
       </w:pPr>
-      <w:proofErr w:type="spellStart"/>
-      <w:r>
-        <w:rPr>
-          <w:color w:val="000000"/>
-        </w:rPr>
-        <w:t>Xem</w:t>
-      </w:r>
-      <w:proofErr w:type="spellEnd"/>
-      <w:r>
-        <w:rPr>
-          <w:color w:val="000000"/>
-        </w:rPr>
-        <w:t xml:space="preserve"> </w:t>
+      <w:r>
+        <w:rPr>
+          <w:color w:val="000000"/>
+        </w:rPr>
+        <w:t xml:space="preserve">Xem </w:t>
       </w:r>
       <w:proofErr w:type="spellStart"/>
       <w:r>
@@ -14129,21 +14494,12 @@
           <w:color w:val="000000"/>
         </w:rPr>
       </w:pPr>
-      <w:proofErr w:type="spellStart"/>
-      <w:r>
-        <w:rPr>
-          <w:i/>
-          <w:color w:val="000000"/>
-        </w:rPr>
-        <w:t>Hiển</w:t>
-      </w:r>
-      <w:proofErr w:type="spellEnd"/>
-      <w:r>
-        <w:rPr>
-          <w:i/>
-          <w:color w:val="000000"/>
-        </w:rPr>
-        <w:t xml:space="preserve"> </w:t>
+      <w:r>
+        <w:rPr>
+          <w:i/>
+          <w:color w:val="000000"/>
+        </w:rPr>
+        <w:t xml:space="preserve">Hiển </w:t>
       </w:r>
       <w:proofErr w:type="spellStart"/>
       <w:r>
@@ -15268,23 +15624,7 @@
           <w:i/>
           <w:color w:val="000000"/>
         </w:rPr>
-        <w:t xml:space="preserve">. </w:t>
-      </w:r>
-      <w:proofErr w:type="spellStart"/>
-      <w:r>
-        <w:rPr>
-          <w:i/>
-          <w:color w:val="000000"/>
-        </w:rPr>
-        <w:t>Các</w:t>
-      </w:r>
-      <w:proofErr w:type="spellEnd"/>
-      <w:r>
-        <w:rPr>
-          <w:i/>
-          <w:color w:val="000000"/>
-        </w:rPr>
-        <w:t xml:space="preserve"> </w:t>
+        <w:t xml:space="preserve">. Các </w:t>
       </w:r>
       <w:proofErr w:type="spellStart"/>
       <w:r>
@@ -15742,19 +16082,11 @@
         </w:pBdr>
         <w:spacing w:after="0"/>
       </w:pPr>
-      <w:proofErr w:type="spellStart"/>
-      <w:r>
-        <w:rPr>
-          <w:color w:val="000000"/>
-        </w:rPr>
-        <w:t>Quản</w:t>
-      </w:r>
-      <w:proofErr w:type="spellEnd"/>
-      <w:r>
-        <w:rPr>
-          <w:color w:val="000000"/>
-        </w:rPr>
-        <w:t xml:space="preserve"> </w:t>
+      <w:r>
+        <w:rPr>
+          <w:color w:val="000000"/>
+        </w:rPr>
+        <w:t xml:space="preserve">Quản </w:t>
       </w:r>
       <w:proofErr w:type="spellStart"/>
       <w:r>
@@ -17179,21 +17511,12 @@
           <w:color w:val="000000"/>
         </w:rPr>
       </w:pPr>
-      <w:proofErr w:type="spellStart"/>
-      <w:r>
-        <w:rPr>
-          <w:i/>
-          <w:color w:val="000000"/>
-        </w:rPr>
-        <w:t>Thay</w:t>
-      </w:r>
-      <w:proofErr w:type="spellEnd"/>
-      <w:r>
-        <w:rPr>
-          <w:i/>
-          <w:color w:val="000000"/>
-        </w:rPr>
-        <w:t xml:space="preserve"> </w:t>
+      <w:r>
+        <w:rPr>
+          <w:i/>
+          <w:color w:val="000000"/>
+        </w:rPr>
+        <w:t xml:space="preserve">Thay </w:t>
       </w:r>
       <w:proofErr w:type="spellStart"/>
       <w:r>
@@ -18358,19 +18681,11 @@
         </w:pBdr>
         <w:spacing w:after="0"/>
       </w:pPr>
-      <w:proofErr w:type="spellStart"/>
-      <w:r>
-        <w:rPr>
-          <w:color w:val="000000"/>
-        </w:rPr>
-        <w:t>Quản</w:t>
-      </w:r>
-      <w:proofErr w:type="spellEnd"/>
-      <w:r>
-        <w:rPr>
-          <w:color w:val="000000"/>
-        </w:rPr>
-        <w:t xml:space="preserve"> </w:t>
+      <w:r>
+        <w:rPr>
+          <w:color w:val="000000"/>
+        </w:rPr>
+        <w:t xml:space="preserve">Quản </w:t>
       </w:r>
       <w:proofErr w:type="spellStart"/>
       <w:r>
@@ -18649,19 +18964,11 @@
         </w:pBdr>
         <w:spacing w:after="0"/>
       </w:pPr>
-      <w:proofErr w:type="spellStart"/>
-      <w:r>
-        <w:rPr>
-          <w:color w:val="000000"/>
-        </w:rPr>
-        <w:t>Quản</w:t>
-      </w:r>
-      <w:proofErr w:type="spellEnd"/>
-      <w:r>
-        <w:rPr>
-          <w:color w:val="000000"/>
-        </w:rPr>
-        <w:t xml:space="preserve"> </w:t>
+      <w:r>
+        <w:rPr>
+          <w:color w:val="000000"/>
+        </w:rPr>
+        <w:t xml:space="preserve">Quản </w:t>
       </w:r>
       <w:proofErr w:type="spellStart"/>
       <w:r>
@@ -18892,19 +19199,11 @@
         </w:pBdr>
         <w:spacing w:after="0"/>
       </w:pPr>
-      <w:proofErr w:type="spellStart"/>
-      <w:r>
-        <w:rPr>
-          <w:color w:val="000000"/>
-        </w:rPr>
-        <w:t>Quản</w:t>
-      </w:r>
-      <w:proofErr w:type="spellEnd"/>
-      <w:r>
-        <w:rPr>
-          <w:color w:val="000000"/>
-        </w:rPr>
-        <w:t xml:space="preserve"> </w:t>
+      <w:r>
+        <w:rPr>
+          <w:color w:val="000000"/>
+        </w:rPr>
+        <w:t xml:space="preserve">Quản </w:t>
       </w:r>
       <w:proofErr w:type="spellStart"/>
       <w:r>
@@ -20044,21 +20343,12 @@
           <w:color w:val="000000"/>
         </w:rPr>
       </w:pPr>
-      <w:proofErr w:type="spellStart"/>
-      <w:r>
-        <w:rPr>
-          <w:i/>
-          <w:color w:val="000000"/>
-        </w:rPr>
-        <w:t>Hiển</w:t>
-      </w:r>
-      <w:proofErr w:type="spellEnd"/>
-      <w:r>
-        <w:rPr>
-          <w:i/>
-          <w:color w:val="000000"/>
-        </w:rPr>
-        <w:t xml:space="preserve"> </w:t>
+      <w:r>
+        <w:rPr>
+          <w:i/>
+          <w:color w:val="000000"/>
+        </w:rPr>
+        <w:t xml:space="preserve">Hiển </w:t>
       </w:r>
       <w:proofErr w:type="spellStart"/>
       <w:r>
@@ -21214,21 +21504,12 @@
           <w:color w:val="000000"/>
         </w:rPr>
       </w:pPr>
-      <w:proofErr w:type="spellStart"/>
-      <w:r>
-        <w:rPr>
-          <w:i/>
-          <w:color w:val="000000"/>
-        </w:rPr>
-        <w:t>Hiển</w:t>
-      </w:r>
-      <w:proofErr w:type="spellEnd"/>
-      <w:r>
-        <w:rPr>
-          <w:i/>
-          <w:color w:val="000000"/>
-        </w:rPr>
-        <w:t xml:space="preserve"> </w:t>
+      <w:r>
+        <w:rPr>
+          <w:i/>
+          <w:color w:val="000000"/>
+        </w:rPr>
+        <w:t xml:space="preserve">Hiển </w:t>
       </w:r>
       <w:proofErr w:type="spellStart"/>
       <w:r>
@@ -21457,8 +21738,8 @@
           <w:color w:val="00B050"/>
         </w:rPr>
       </w:pPr>
-      <w:bookmarkStart w:id="7" w:name="_heading=h.1t3h5sf" w:colFirst="0" w:colLast="0"/>
-      <w:bookmarkEnd w:id="7"/>
+      <w:bookmarkStart w:id="8" w:name="_heading=h.1t3h5sf" w:colFirst="0" w:colLast="0"/>
+      <w:bookmarkEnd w:id="8"/>
       <w:proofErr w:type="spellStart"/>
       <w:r>
         <w:rPr>
@@ -24038,8 +24319,8 @@
           <w:numId w:val="8"/>
         </w:numPr>
       </w:pPr>
-      <w:bookmarkStart w:id="8" w:name="_heading=h.2s8eyo1" w:colFirst="0" w:colLast="0"/>
-      <w:bookmarkEnd w:id="8"/>
+      <w:bookmarkStart w:id="9" w:name="_heading=h.2s8eyo1" w:colFirst="0" w:colLast="0"/>
+      <w:bookmarkEnd w:id="9"/>
       <w:proofErr w:type="spellStart"/>
       <w:r>
         <w:t>Mô</w:t>
@@ -24903,8 +25184,8 @@
           <w:numId w:val="8"/>
         </w:numPr>
       </w:pPr>
-      <w:bookmarkStart w:id="9" w:name="_heading=h.17dp8vu" w:colFirst="0" w:colLast="0"/>
-      <w:bookmarkEnd w:id="9"/>
+      <w:bookmarkStart w:id="10" w:name="_heading=h.17dp8vu" w:colFirst="0" w:colLast="0"/>
+      <w:bookmarkEnd w:id="10"/>
       <w:proofErr w:type="spellStart"/>
       <w:r>
         <w:t>Thiết</w:t>
@@ -25222,8 +25503,8 @@
           <w:numId w:val="8"/>
         </w:numPr>
       </w:pPr>
-      <w:bookmarkStart w:id="10" w:name="_heading=h.3rdcrjn" w:colFirst="0" w:colLast="0"/>
-      <w:bookmarkEnd w:id="10"/>
+      <w:bookmarkStart w:id="11" w:name="_heading=h.3rdcrjn" w:colFirst="0" w:colLast="0"/>
+      <w:bookmarkEnd w:id="11"/>
       <w:proofErr w:type="spellStart"/>
       <w:r>
         <w:t>Sơ</w:t>
@@ -25765,8 +26046,8 @@
           <w:numId w:val="8"/>
         </w:numPr>
       </w:pPr>
-      <w:bookmarkStart w:id="11" w:name="_heading=h.26in1rg" w:colFirst="0" w:colLast="0"/>
-      <w:bookmarkEnd w:id="11"/>
+      <w:bookmarkStart w:id="12" w:name="_heading=h.26in1rg" w:colFirst="0" w:colLast="0"/>
+      <w:bookmarkEnd w:id="12"/>
       <w:proofErr w:type="spellStart"/>
       <w:r>
         <w:t>Thiết</w:t>
@@ -28928,13 +29209,8 @@
             <w:pPr>
               <w:spacing w:before="120" w:after="120"/>
             </w:pPr>
-            <w:proofErr w:type="spellStart"/>
-            <w:r>
-              <w:t>Địa</w:t>
-            </w:r>
-            <w:proofErr w:type="spellEnd"/>
-            <w:r>
-              <w:t xml:space="preserve"> </w:t>
+            <w:r>
+              <w:t xml:space="preserve">Địa </w:t>
             </w:r>
             <w:proofErr w:type="spellStart"/>
             <w:r>
@@ -30125,8 +30401,8 @@
           <w:numId w:val="8"/>
         </w:numPr>
       </w:pPr>
-      <w:bookmarkStart w:id="12" w:name="_heading=h.lnxbz9" w:colFirst="0" w:colLast="0"/>
-      <w:bookmarkEnd w:id="12"/>
+      <w:bookmarkStart w:id="13" w:name="_heading=h.lnxbz9" w:colFirst="0" w:colLast="0"/>
+      <w:bookmarkEnd w:id="13"/>
       <w:proofErr w:type="spellStart"/>
       <w:r>
         <w:t>Thiết</w:t>
@@ -30165,8 +30441,8 @@
           <w:numId w:val="8"/>
         </w:numPr>
       </w:pPr>
-      <w:bookmarkStart w:id="13" w:name="_heading=h.35nkun2" w:colFirst="0" w:colLast="0"/>
-      <w:bookmarkEnd w:id="13"/>
+      <w:bookmarkStart w:id="14" w:name="_heading=h.35nkun2" w:colFirst="0" w:colLast="0"/>
+      <w:bookmarkEnd w:id="14"/>
       <w:r>
         <w:t>Sitemap</w:t>
       </w:r>
@@ -31142,8 +31418,8 @@
           <w:numId w:val="8"/>
         </w:numPr>
       </w:pPr>
-      <w:bookmarkStart w:id="14" w:name="_heading=h.1ksv4uv" w:colFirst="0" w:colLast="0"/>
-      <w:bookmarkEnd w:id="14"/>
+      <w:bookmarkStart w:id="15" w:name="_heading=h.1ksv4uv" w:colFirst="0" w:colLast="0"/>
+      <w:bookmarkEnd w:id="15"/>
       <w:proofErr w:type="spellStart"/>
       <w:r>
         <w:t>Thiết</w:t>
@@ -32599,8 +32875,8 @@
           <w:numId w:val="8"/>
         </w:numPr>
       </w:pPr>
-      <w:bookmarkStart w:id="15" w:name="_heading=h.44sinio" w:colFirst="0" w:colLast="0"/>
-      <w:bookmarkEnd w:id="15"/>
+      <w:bookmarkStart w:id="16" w:name="_heading=h.44sinio" w:colFirst="0" w:colLast="0"/>
+      <w:bookmarkEnd w:id="16"/>
       <w:proofErr w:type="spellStart"/>
       <w:r>
         <w:lastRenderedPageBreak/>
@@ -33296,13 +33572,8 @@
           <w:numId w:val="8"/>
         </w:numPr>
       </w:pPr>
-      <w:proofErr w:type="spellStart"/>
-      <w:r>
-        <w:t>Các</w:t>
-      </w:r>
-      <w:proofErr w:type="spellEnd"/>
-      <w:r>
-        <w:t xml:space="preserve"> </w:t>
+      <w:r>
+        <w:t xml:space="preserve">Các </w:t>
       </w:r>
       <w:proofErr w:type="spellStart"/>
       <w:r>
@@ -33335,13 +33606,8 @@
       <w:proofErr w:type="spellEnd"/>
     </w:p>
     <w:p>
-      <w:proofErr w:type="spellStart"/>
-      <w:r>
-        <w:t>Các</w:t>
-      </w:r>
-      <w:proofErr w:type="spellEnd"/>
-      <w:r>
-        <w:t xml:space="preserve"> </w:t>
+      <w:r>
+        <w:t xml:space="preserve">Các </w:t>
       </w:r>
       <w:proofErr w:type="spellStart"/>
       <w:r>
@@ -34227,8 +34493,8 @@
           <w:color w:val="366091"/>
         </w:rPr>
       </w:pPr>
-      <w:bookmarkStart w:id="16" w:name="_heading=h.lv8xoisxqvhx" w:colFirst="0" w:colLast="0"/>
-      <w:bookmarkEnd w:id="16"/>
+      <w:bookmarkStart w:id="17" w:name="_heading=h.lv8xoisxqvhx" w:colFirst="0" w:colLast="0"/>
+      <w:bookmarkEnd w:id="17"/>
       <w:proofErr w:type="spellStart"/>
       <w:r>
         <w:t>Thực</w:t>
@@ -34356,15 +34622,7 @@
         </w:pBdr>
       </w:pPr>
       <w:r>
-        <w:t xml:space="preserve">3.1. </w:t>
-      </w:r>
-      <w:proofErr w:type="spellStart"/>
-      <w:r>
-        <w:t>Thư</w:t>
-      </w:r>
-      <w:proofErr w:type="spellEnd"/>
-      <w:r>
-        <w:t xml:space="preserve"> </w:t>
+        <w:t xml:space="preserve">3.1. Thư </w:t>
       </w:r>
       <w:proofErr w:type="spellStart"/>
       <w:r>
@@ -34497,13 +34755,8 @@
         </w:pBdr>
         <w:spacing w:after="0"/>
       </w:pPr>
-      <w:proofErr w:type="spellStart"/>
-      <w:r>
-        <w:t>Các</w:t>
-      </w:r>
-      <w:proofErr w:type="spellEnd"/>
-      <w:r>
-        <w:t xml:space="preserve"> function </w:t>
+      <w:r>
+        <w:t xml:space="preserve">Các function </w:t>
       </w:r>
       <w:proofErr w:type="spellStart"/>
       <w:r>
@@ -34582,13 +34835,8 @@
         </w:pBdr>
         <w:spacing w:after="0"/>
       </w:pPr>
-      <w:proofErr w:type="spellStart"/>
-      <w:r>
-        <w:t>Các</w:t>
-      </w:r>
-      <w:proofErr w:type="spellEnd"/>
-      <w:r>
-        <w:t xml:space="preserve"> function </w:t>
+      <w:r>
+        <w:t xml:space="preserve">Các function </w:t>
       </w:r>
       <w:proofErr w:type="spellStart"/>
       <w:r>
@@ -34651,14 +34899,9 @@
         </w:pBdr>
         <w:spacing w:after="0"/>
       </w:pPr>
-      <w:proofErr w:type="spellStart"/>
       <w:r>
         <w:lastRenderedPageBreak/>
-        <w:t>Các</w:t>
-      </w:r>
-      <w:proofErr w:type="spellEnd"/>
-      <w:r>
-        <w:t xml:space="preserve"> function </w:t>
+        <w:t xml:space="preserve">Các function </w:t>
       </w:r>
       <w:proofErr w:type="spellStart"/>
       <w:r>
@@ -34713,13 +34956,8 @@
         </w:pBdr>
         <w:spacing w:after="0"/>
       </w:pPr>
-      <w:proofErr w:type="spellStart"/>
-      <w:r>
-        <w:t>Các</w:t>
-      </w:r>
-      <w:proofErr w:type="spellEnd"/>
-      <w:r>
-        <w:t xml:space="preserve"> function </w:t>
+      <w:r>
+        <w:t xml:space="preserve">Các function </w:t>
       </w:r>
       <w:proofErr w:type="spellStart"/>
       <w:r>
@@ -34773,13 +35011,8 @@
           <w:between w:val="nil"/>
         </w:pBdr>
       </w:pPr>
-      <w:proofErr w:type="spellStart"/>
-      <w:r>
-        <w:t>Các</w:t>
-      </w:r>
-      <w:proofErr w:type="spellEnd"/>
-      <w:r>
-        <w:t xml:space="preserve"> function </w:t>
+      <w:r>
+        <w:t xml:space="preserve">Các function </w:t>
       </w:r>
       <w:proofErr w:type="spellStart"/>
       <w:r>
@@ -35085,8 +35318,8 @@
           <w:numId w:val="8"/>
         </w:numPr>
       </w:pPr>
-      <w:bookmarkStart w:id="17" w:name="_heading=h.2jxsxqh" w:colFirst="0" w:colLast="0"/>
-      <w:bookmarkEnd w:id="17"/>
+      <w:bookmarkStart w:id="18" w:name="_heading=h.2jxsxqh" w:colFirst="0" w:colLast="0"/>
+      <w:bookmarkEnd w:id="18"/>
       <w:proofErr w:type="spellStart"/>
       <w:r>
         <w:t>Kiểm</w:t>
@@ -35109,8 +35342,8 @@
           <w:numId w:val="8"/>
         </w:numPr>
       </w:pPr>
-      <w:bookmarkStart w:id="18" w:name="_heading=h.z337ya" w:colFirst="0" w:colLast="0"/>
-      <w:bookmarkEnd w:id="18"/>
+      <w:bookmarkStart w:id="19" w:name="_heading=h.z337ya" w:colFirst="0" w:colLast="0"/>
+      <w:bookmarkEnd w:id="19"/>
       <w:proofErr w:type="spellStart"/>
       <w:r>
         <w:t>Kiểm</w:t>
@@ -35811,8 +36044,8 @@
           <w:numId w:val="8"/>
         </w:numPr>
       </w:pPr>
-      <w:bookmarkStart w:id="19" w:name="_heading=h.3j2qqm3" w:colFirst="0" w:colLast="0"/>
-      <w:bookmarkEnd w:id="19"/>
+      <w:bookmarkStart w:id="20" w:name="_heading=h.3j2qqm3" w:colFirst="0" w:colLast="0"/>
+      <w:bookmarkEnd w:id="20"/>
       <w:proofErr w:type="spellStart"/>
       <w:r>
         <w:t>Kiểm</w:t>
@@ -36085,8 +36318,8 @@
           <w:numId w:val="8"/>
         </w:numPr>
       </w:pPr>
-      <w:bookmarkStart w:id="20" w:name="_heading=h.1y810tw" w:colFirst="0" w:colLast="0"/>
-      <w:bookmarkEnd w:id="20"/>
+      <w:bookmarkStart w:id="21" w:name="_heading=h.1y810tw" w:colFirst="0" w:colLast="0"/>
+      <w:bookmarkEnd w:id="21"/>
       <w:proofErr w:type="spellStart"/>
       <w:r>
         <w:t>Kiểm</w:t>
@@ -36600,8 +36833,8 @@
           <w:numId w:val="8"/>
         </w:numPr>
       </w:pPr>
-      <w:bookmarkStart w:id="21" w:name="_heading=h.4i7ojhp" w:colFirst="0" w:colLast="0"/>
-      <w:bookmarkEnd w:id="21"/>
+      <w:bookmarkStart w:id="22" w:name="_heading=h.4i7ojhp" w:colFirst="0" w:colLast="0"/>
+      <w:bookmarkEnd w:id="22"/>
       <w:proofErr w:type="spellStart"/>
       <w:r>
         <w:t>Kiểm</w:t>
@@ -36801,8 +37034,8 @@
           <w:numId w:val="8"/>
         </w:numPr>
       </w:pPr>
-      <w:bookmarkStart w:id="22" w:name="_heading=h.2xcytpi" w:colFirst="0" w:colLast="0"/>
-      <w:bookmarkEnd w:id="22"/>
+      <w:bookmarkStart w:id="23" w:name="_heading=h.2xcytpi" w:colFirst="0" w:colLast="0"/>
+      <w:bookmarkEnd w:id="23"/>
       <w:proofErr w:type="spellStart"/>
       <w:r>
         <w:t>Kiểm</w:t>
@@ -37133,8 +37366,8 @@
           <w:numId w:val="8"/>
         </w:numPr>
       </w:pPr>
-      <w:bookmarkStart w:id="23" w:name="_heading=h.1ci93xb" w:colFirst="0" w:colLast="0"/>
-      <w:bookmarkEnd w:id="23"/>
+      <w:bookmarkStart w:id="24" w:name="_heading=h.1ci93xb" w:colFirst="0" w:colLast="0"/>
+      <w:bookmarkEnd w:id="24"/>
       <w:proofErr w:type="spellStart"/>
       <w:r>
         <w:t>Kiểm</w:t>
@@ -37342,8 +37575,8 @@
           <w:numId w:val="8"/>
         </w:numPr>
       </w:pPr>
-      <w:bookmarkStart w:id="24" w:name="_heading=h.3whwml4" w:colFirst="0" w:colLast="0"/>
-      <w:bookmarkEnd w:id="24"/>
+      <w:bookmarkStart w:id="25" w:name="_heading=h.3whwml4" w:colFirst="0" w:colLast="0"/>
+      <w:bookmarkEnd w:id="25"/>
       <w:proofErr w:type="spellStart"/>
       <w:r>
         <w:t>Kiểm</w:t>
@@ -37618,8 +37851,8 @@
           <w:numId w:val="8"/>
         </w:numPr>
       </w:pPr>
-      <w:bookmarkStart w:id="25" w:name="_heading=h.2bn6wsx" w:colFirst="0" w:colLast="0"/>
-      <w:bookmarkEnd w:id="25"/>
+      <w:bookmarkStart w:id="26" w:name="_heading=h.2bn6wsx" w:colFirst="0" w:colLast="0"/>
+      <w:bookmarkEnd w:id="26"/>
       <w:proofErr w:type="spellStart"/>
       <w:r>
         <w:t>Đóng</w:t>
@@ -40892,7 +41125,7 @@
     <w:lsdException w:name="Closing" w:semiHidden="1" w:unhideWhenUsed="1"/>
     <w:lsdException w:name="Signature" w:semiHidden="1" w:unhideWhenUsed="1"/>
     <w:lsdException w:name="Default Paragraph Font" w:semiHidden="1" w:uiPriority="1" w:unhideWhenUsed="1"/>
-    <w:lsdException w:name="Body Text" w:semiHidden="1" w:unhideWhenUsed="1"/>
+    <w:lsdException w:name="Body Text" w:semiHidden="1" w:uiPriority="1" w:unhideWhenUsed="1" w:qFormat="1"/>
     <w:lsdException w:name="Body Text Indent" w:semiHidden="1" w:unhideWhenUsed="1"/>
     <w:lsdException w:name="List Continue" w:semiHidden="1" w:unhideWhenUsed="1"/>
     <w:lsdException w:name="List Continue 2" w:semiHidden="1" w:unhideWhenUsed="1"/>
@@ -42196,6 +42429,59 @@
       <w:bCs/>
     </w:rPr>
   </w:style>
+  <w:style w:type="paragraph" w:customStyle="1" w:styleId="TableParagraph">
+    <w:name w:val="Table Paragraph"/>
+    <w:basedOn w:val="Normal"/>
+    <w:uiPriority w:val="1"/>
+    <w:qFormat/>
+    <w:rsid w:val="000461F2"/>
+    <w:pPr>
+      <w:widowControl w:val="0"/>
+      <w:autoSpaceDE w:val="0"/>
+      <w:autoSpaceDN w:val="0"/>
+      <w:spacing w:after="0" w:line="240" w:lineRule="auto"/>
+      <w:ind w:left="107"/>
+      <w:jc w:val="left"/>
+    </w:pPr>
+    <w:rPr>
+      <w:rFonts w:ascii="Times New Roman" w:eastAsia="Times New Roman" w:hAnsi="Times New Roman" w:cs="Times New Roman"/>
+      <w:lang w:val="vi"/>
+    </w:rPr>
+  </w:style>
+  <w:style w:type="paragraph" w:styleId="BodyText">
+    <w:name w:val="Body Text"/>
+    <w:basedOn w:val="Normal"/>
+    <w:link w:val="BodyTextChar"/>
+    <w:uiPriority w:val="1"/>
+    <w:qFormat/>
+    <w:rsid w:val="000461F2"/>
+    <w:pPr>
+      <w:widowControl w:val="0"/>
+      <w:autoSpaceDE w:val="0"/>
+      <w:autoSpaceDN w:val="0"/>
+      <w:spacing w:after="0" w:line="240" w:lineRule="auto"/>
+      <w:jc w:val="left"/>
+    </w:pPr>
+    <w:rPr>
+      <w:rFonts w:ascii="Times New Roman" w:eastAsia="Times New Roman" w:hAnsi="Times New Roman" w:cs="Times New Roman"/>
+      <w:sz w:val="26"/>
+      <w:szCs w:val="26"/>
+      <w:lang w:val="vi"/>
+    </w:rPr>
+  </w:style>
+  <w:style w:type="character" w:customStyle="1" w:styleId="BodyTextChar">
+    <w:name w:val="Body Text Char"/>
+    <w:basedOn w:val="DefaultParagraphFont"/>
+    <w:link w:val="BodyText"/>
+    <w:uiPriority w:val="1"/>
+    <w:rsid w:val="000461F2"/>
+    <w:rPr>
+      <w:rFonts w:ascii="Times New Roman" w:eastAsia="Times New Roman" w:hAnsi="Times New Roman" w:cs="Times New Roman"/>
+      <w:sz w:val="26"/>
+      <w:szCs w:val="26"/>
+      <w:lang w:val="vi"/>
+    </w:rPr>
+  </w:style>
 </w:styles>
 </file>
 
@@ -42485,28 +42771,28 @@
 </file>
 
 <file path=customXml/item1.xml><?xml version="1.0" encoding="utf-8"?>
+<b:Sources xmlns:b="http://schemas.openxmlformats.org/officeDocument/2006/bibliography" xmlns="http://schemas.openxmlformats.org/officeDocument/2006/bibliography" SelectedStyle="\APASixthEditionOfficeOnline.xsl" StyleName="APA" Version="6"/>
+</file>
+
+<file path=customXml/item2.xml><?xml version="1.0" encoding="utf-8"?>
 <go:gDocsCustomXmlDataStorage xmlns:go="http://customooxmlschemas.google.com/" xmlns:r="http://schemas.openxmlformats.org/officeDocument/2006/relationships" uri="GoogleDocsCustomDataVersion1">
   <go:docsCustomData xmlns:go="http://customooxmlschemas.google.com/" roundtripDataSignature="AMtx7mgJo+x4jaMwgOMmE1l6EUqjZe5dRQ==">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</go:docsCustomData>
 </go:gDocsCustomXmlDataStorage>
 </file>
 
-<file path=customXml/item2.xml><?xml version="1.0" encoding="utf-8"?>
-<b:Sources xmlns:b="http://schemas.openxmlformats.org/officeDocument/2006/bibliography" xmlns="http://schemas.openxmlformats.org/officeDocument/2006/bibliography" SelectedStyle="\APASixthEditionOfficeOnline.xsl" StyleName="APA" Version="6"/>
+<file path=customXml/itemProps1.xml><?xml version="1.0" encoding="utf-8"?>
+<ds:datastoreItem xmlns:ds="http://schemas.openxmlformats.org/officeDocument/2006/customXml" ds:itemID="{87207950-D5DB-48EF-BE2C-BE0AB79500E5}">
+  <ds:schemaRefs>
+    <ds:schemaRef ds:uri="http://schemas.openxmlformats.org/officeDocument/2006/bibliography"/>
+  </ds:schemaRefs>
+</ds:datastoreItem>
 </file>
 
-<file path=customXml/itemProps1.xml><?xml version="1.0" encoding="utf-8"?>
+<file path=customXml/itemProps2.xml><?xml version="1.0" encoding="utf-8"?>
 <ds:datastoreItem xmlns:ds="http://schemas.openxmlformats.org/officeDocument/2006/customXml" ds:itemID="{11111111-1234-1234-1234-123412341234}">
   <ds:schemaRefs>
     <ds:schemaRef ds:uri="http://customooxmlschemas.google.com/"/>
     <ds:schemaRef ds:uri="http://schemas.openxmlformats.org/officeDocument/2006/relationships"/>
   </ds:schemaRefs>
 </ds:datastoreItem>
-</file>
-
-<file path=customXml/itemProps2.xml><?xml version="1.0" encoding="utf-8"?>
-<ds:datastoreItem xmlns:ds="http://schemas.openxmlformats.org/officeDocument/2006/customXml" ds:itemID="{87207950-D5DB-48EF-BE2C-BE0AB79500E5}">
-  <ds:schemaRefs>
-    <ds:schemaRef ds:uri="http://schemas.openxmlformats.org/officeDocument/2006/bibliography"/>
-  </ds:schemaRefs>
-</ds:datastoreItem>
 </file>
</xml_diff>